<commit_message>
Modificato file InfoGiochiProgetto.docx e aggiunto sketch_nov24a.ino
</commit_message>
<xml_diff>
--- a/doc/InfoGiochiProgetto.docx
+++ b/doc/InfoGiochiProgetto.docx
@@ -10,12 +10,8 @@
           <w:numId w:val="5"/>
         </w:numPr>
       </w:pPr>
-      <w:r>
-        <w:t>[</w:t>
-      </w:r>
-      <w:r>
-        <w:t>[[[</w:t>
-      </w:r>
+      <w:bookmarkStart w:id="0" w:name="_GoBack"/>
+      <w:bookmarkEnd w:id="0"/>
       <w:r>
         <w:t xml:space="preserve">Cumulativo 60[s], </w:t>
       </w:r>
@@ -365,14 +361,7 @@
           <w:sz w:val="18"/>
           <w:szCs w:val="18"/>
         </w:rPr>
-        <w:t xml:space="preserve"> 3</w:t>
-      </w:r>
-      <w:r>
-        <w:rPr>
-          <w:sz w:val="18"/>
-          <w:szCs w:val="18"/>
-        </w:rPr>
-        <w:t>0</w:t>
+        <w:t xml:space="preserve"> 30</w:t>
       </w:r>
       <w:proofErr w:type="gramEnd"/>
       <w:r>
@@ -1013,8 +1002,6 @@
         </w:rPr>
         <w:t>e per premere diminuisce di 0,05</w:t>
       </w:r>
-      <w:bookmarkStart w:id="0" w:name="_GoBack"/>
-      <w:bookmarkEnd w:id="0"/>
       <w:r>
         <w:rPr>
           <w:sz w:val="18"/>
@@ -1104,14 +1091,7 @@
           <w:sz w:val="18"/>
           <w:szCs w:val="18"/>
         </w:rPr>
-        <w:t xml:space="preserve"> </w:t>
-      </w:r>
-      <w:r>
-        <w:rPr>
-          <w:sz w:val="18"/>
-          <w:szCs w:val="18"/>
-        </w:rPr>
-        <w:t>punteggio</w:t>
+        <w:t xml:space="preserve"> punteggio</w:t>
       </w:r>
       <w:proofErr w:type="gramEnd"/>
       <w:r>
@@ -1429,29 +1409,34 @@
           <w:ilvl w:val="0"/>
           <w:numId w:val="5"/>
         </w:numPr>
-      </w:pPr>
-      <w:r>
+        <w:rPr>
+          <w:lang w:val="en-CA"/>
+        </w:rPr>
+      </w:pPr>
+      <w:r>
+        <w:rPr>
+          <w:lang w:val="en-CA"/>
+        </w:rPr>
         <w:t xml:space="preserve">Test di </w:t>
       </w:r>
       <w:proofErr w:type="spellStart"/>
       <w:r>
+        <w:rPr>
+          <w:lang w:val="en-CA"/>
+        </w:rPr>
         <w:t>Legéro</w:t>
       </w:r>
       <w:proofErr w:type="spellEnd"/>
       <w:r>
-        <w:t xml:space="preserve"> o </w:t>
-      </w:r>
-      <w:proofErr w:type="spellStart"/>
-      <w:r>
-        <w:t>Bleep</w:t>
-      </w:r>
-      <w:proofErr w:type="spellEnd"/>
-      <w:r>
-        <w:t xml:space="preserve"> test, </w:t>
+        <w:rPr>
+          <w:lang w:val="en-CA"/>
+        </w:rPr>
+        <w:t xml:space="preserve"> o Bleep test, </w:t>
       </w:r>
       <w:r>
         <w:rPr>
           <w:b/>
+          <w:lang w:val="en-CA"/>
         </w:rPr>
         <w:t>senior</w:t>
       </w:r>
@@ -1467,13 +1452,15 @@
         <w:rPr>
           <w:sz w:val="18"/>
           <w:szCs w:val="18"/>
-        </w:rPr>
-        <w:tab/>
-      </w:r>
-      <w:r>
-        <w:rPr>
-          <w:sz w:val="18"/>
-          <w:szCs w:val="18"/>
+          <w:lang w:val="en-CA"/>
+        </w:rPr>
+        <w:tab/>
+      </w:r>
+      <w:r>
+        <w:rPr>
+          <w:sz w:val="18"/>
+          <w:szCs w:val="18"/>
+          <w:lang w:val="en-CA"/>
         </w:rPr>
         <w:tab/>
       </w:r>
@@ -4825,7 +4812,7 @@
 
 <file path=word/numbering.xml><?xml version="1.0" encoding="utf-8"?>
 <w:numbering xmlns:wpc="http://schemas.microsoft.com/office/word/2010/wordprocessingCanvas" xmlns:mc="http://schemas.openxmlformats.org/markup-compatibility/2006" xmlns:o="urn:schemas-microsoft-com:office:office" xmlns:r="http://schemas.openxmlformats.org/officeDocument/2006/relationships" xmlns:m="http://schemas.openxmlformats.org/officeDocument/2006/math" xmlns:v="urn:schemas-microsoft-com:vml" xmlns:wp14="http://schemas.microsoft.com/office/word/2010/wordprocessingDrawing" xmlns:wp="http://schemas.openxmlformats.org/drawingml/2006/wordprocessingDrawing" xmlns:w10="urn:schemas-microsoft-com:office:word" xmlns:w="http://schemas.openxmlformats.org/wordprocessingml/2006/main" xmlns:w14="http://schemas.microsoft.com/office/word/2010/wordml" xmlns:w15="http://schemas.microsoft.com/office/word/2012/wordml" xmlns:wpg="http://schemas.microsoft.com/office/word/2010/wordprocessingGroup" xmlns:wpi="http://schemas.microsoft.com/office/word/2010/wordprocessingInk" xmlns:wne="http://schemas.microsoft.com/office/word/2006/wordml" xmlns:wps="http://schemas.microsoft.com/office/word/2010/wordprocessingShape" mc:Ignorable="w14 w15 wp14">
-  <w:abstractNum w:abstractNumId="0" w15:restartNumberingAfterBreak="0">
+  <w:abstractNum w:abstractNumId="0">
     <w:nsid w:val="38513946"/>
     <w:multiLevelType w:val="hybridMultilevel"/>
     <w:tmpl w:val="7B8AFAB6"/>
@@ -4911,7 +4898,7 @@
       </w:pPr>
     </w:lvl>
   </w:abstractNum>
-  <w:abstractNum w:abstractNumId="1" w15:restartNumberingAfterBreak="0">
+  <w:abstractNum w:abstractNumId="1">
     <w:nsid w:val="412431F4"/>
     <w:multiLevelType w:val="hybridMultilevel"/>
     <w:tmpl w:val="32429096"/>
@@ -4997,7 +4984,7 @@
       </w:pPr>
     </w:lvl>
   </w:abstractNum>
-  <w:abstractNum w:abstractNumId="2" w15:restartNumberingAfterBreak="0">
+  <w:abstractNum w:abstractNumId="2">
     <w:nsid w:val="51AF754A"/>
     <w:multiLevelType w:val="hybridMultilevel"/>
     <w:tmpl w:val="BEAA0A58"/>
@@ -5083,7 +5070,7 @@
       </w:pPr>
     </w:lvl>
   </w:abstractNum>
-  <w:abstractNum w:abstractNumId="3" w15:restartNumberingAfterBreak="0">
+  <w:abstractNum w:abstractNumId="3">
     <w:nsid w:val="53232C59"/>
     <w:multiLevelType w:val="hybridMultilevel"/>
     <w:tmpl w:val="1A045584"/>
@@ -5169,7 +5156,7 @@
       </w:pPr>
     </w:lvl>
   </w:abstractNum>
-  <w:abstractNum w:abstractNumId="4" w15:restartNumberingAfterBreak="0">
+  <w:abstractNum w:abstractNumId="4">
     <w:nsid w:val="77857B27"/>
     <w:multiLevelType w:val="hybridMultilevel"/>
     <w:tmpl w:val="D96208C8"/>

</xml_diff>

<commit_message>
Modificato il file InfoGiochiProgetto
</commit_message>
<xml_diff>
--- a/doc/InfoGiochiProgetto.docx
+++ b/doc/InfoGiochiProgetto.docx
@@ -10,8 +10,6 @@
           <w:numId w:val="5"/>
         </w:numPr>
       </w:pPr>
-      <w:bookmarkStart w:id="0" w:name="_GoBack"/>
-      <w:bookmarkEnd w:id="0"/>
       <w:r>
         <w:t xml:space="preserve">Cumulativo 60[s], </w:t>
       </w:r>
@@ -361,7 +359,21 @@
           <w:sz w:val="18"/>
           <w:szCs w:val="18"/>
         </w:rPr>
-        <w:t xml:space="preserve"> 30</w:t>
+        <w:t xml:space="preserve"> 3</w:t>
+      </w:r>
+      <w:r>
+        <w:rPr>
+          <w:sz w:val="18"/>
+          <w:szCs w:val="18"/>
+        </w:rPr>
+        <w:t>0</w:t>
+      </w:r>
+      <w:r>
+        <w:rPr>
+          <w:sz w:val="18"/>
+          <w:szCs w:val="18"/>
+        </w:rPr>
+        <w:t>0</w:t>
       </w:r>
       <w:proofErr w:type="gramEnd"/>
       <w:r>
@@ -503,6 +515,8 @@
         </w:rPr>
         <w:t xml:space="preserve"> punteggio</w:t>
       </w:r>
+      <w:bookmarkStart w:id="0" w:name="_GoBack"/>
+      <w:bookmarkEnd w:id="0"/>
       <w:proofErr w:type="gramEnd"/>
     </w:p>
     <w:p>
@@ -4812,7 +4826,7 @@
 
 <file path=word/numbering.xml><?xml version="1.0" encoding="utf-8"?>
 <w:numbering xmlns:wpc="http://schemas.microsoft.com/office/word/2010/wordprocessingCanvas" xmlns:mc="http://schemas.openxmlformats.org/markup-compatibility/2006" xmlns:o="urn:schemas-microsoft-com:office:office" xmlns:r="http://schemas.openxmlformats.org/officeDocument/2006/relationships" xmlns:m="http://schemas.openxmlformats.org/officeDocument/2006/math" xmlns:v="urn:schemas-microsoft-com:vml" xmlns:wp14="http://schemas.microsoft.com/office/word/2010/wordprocessingDrawing" xmlns:wp="http://schemas.openxmlformats.org/drawingml/2006/wordprocessingDrawing" xmlns:w10="urn:schemas-microsoft-com:office:word" xmlns:w="http://schemas.openxmlformats.org/wordprocessingml/2006/main" xmlns:w14="http://schemas.microsoft.com/office/word/2010/wordml" xmlns:w15="http://schemas.microsoft.com/office/word/2012/wordml" xmlns:wpg="http://schemas.microsoft.com/office/word/2010/wordprocessingGroup" xmlns:wpi="http://schemas.microsoft.com/office/word/2010/wordprocessingInk" xmlns:wne="http://schemas.microsoft.com/office/word/2006/wordml" xmlns:wps="http://schemas.microsoft.com/office/word/2010/wordprocessingShape" mc:Ignorable="w14 w15 wp14">
-  <w:abstractNum w:abstractNumId="0">
+  <w:abstractNum w:abstractNumId="0" w15:restartNumberingAfterBreak="0">
     <w:nsid w:val="38513946"/>
     <w:multiLevelType w:val="hybridMultilevel"/>
     <w:tmpl w:val="7B8AFAB6"/>
@@ -4898,7 +4912,7 @@
       </w:pPr>
     </w:lvl>
   </w:abstractNum>
-  <w:abstractNum w:abstractNumId="1">
+  <w:abstractNum w:abstractNumId="1" w15:restartNumberingAfterBreak="0">
     <w:nsid w:val="412431F4"/>
     <w:multiLevelType w:val="hybridMultilevel"/>
     <w:tmpl w:val="32429096"/>
@@ -4984,7 +4998,7 @@
       </w:pPr>
     </w:lvl>
   </w:abstractNum>
-  <w:abstractNum w:abstractNumId="2">
+  <w:abstractNum w:abstractNumId="2" w15:restartNumberingAfterBreak="0">
     <w:nsid w:val="51AF754A"/>
     <w:multiLevelType w:val="hybridMultilevel"/>
     <w:tmpl w:val="BEAA0A58"/>
@@ -5070,7 +5084,7 @@
       </w:pPr>
     </w:lvl>
   </w:abstractNum>
-  <w:abstractNum w:abstractNumId="3">
+  <w:abstractNum w:abstractNumId="3" w15:restartNumberingAfterBreak="0">
     <w:nsid w:val="53232C59"/>
     <w:multiLevelType w:val="hybridMultilevel"/>
     <w:tmpl w:val="1A045584"/>
@@ -5156,7 +5170,7 @@
       </w:pPr>
     </w:lvl>
   </w:abstractNum>
-  <w:abstractNum w:abstractNumId="4">
+  <w:abstractNum w:abstractNumId="4" w15:restartNumberingAfterBreak="0">
     <w:nsid w:val="77857B27"/>
     <w:multiLevelType w:val="hybridMultilevel"/>
     <w:tmpl w:val="D96208C8"/>

</xml_diff>

<commit_message>
Modificate modalità e specifiche in accordanza con il docente responsabile Mussi
</commit_message>
<xml_diff>
--- a/doc/InfoGiochiProgetto.docx
+++ b/doc/InfoGiochiProgetto.docx
@@ -975,15 +975,68 @@
           <w:sz w:val="18"/>
           <w:szCs w:val="18"/>
         </w:rPr>
-        <w:t xml:space="preserve">Errore del </w:t>
-      </w:r>
-      <w:proofErr w:type="gramStart"/>
-      <w:r>
-        <w:rPr>
-          <w:sz w:val="18"/>
-          <w:szCs w:val="18"/>
-        </w:rPr>
-        <w:t xml:space="preserve">giocatore </w:t>
+        <w:t xml:space="preserve">Tempo di attesa tra un pulsante e il </w:t>
+      </w:r>
+      <w:proofErr w:type="gramStart"/>
+      <w:r>
+        <w:rPr>
+          <w:sz w:val="18"/>
+          <w:szCs w:val="18"/>
+        </w:rPr>
+        <w:t xml:space="preserve">successivo </w:t>
+      </w:r>
+      <w:r>
+        <w:rPr>
+          <w:sz w:val="18"/>
+          <w:szCs w:val="18"/>
+        </w:rPr>
+        <w:sym w:font="Wingdings" w:char="F0E0"/>
+      </w:r>
+      <w:r>
+        <w:rPr>
+          <w:sz w:val="18"/>
+          <w:szCs w:val="18"/>
+        </w:rPr>
+        <w:t xml:space="preserve"> 1</w:t>
+      </w:r>
+      <w:proofErr w:type="gramEnd"/>
+      <w:r>
+        <w:rPr>
+          <w:sz w:val="18"/>
+          <w:szCs w:val="18"/>
+        </w:rPr>
+        <w:t>[s]</w:t>
+      </w:r>
+    </w:p>
+    <w:p>
+      <w:pPr>
+        <w:ind w:firstLine="360"/>
+        <w:rPr>
+          <w:sz w:val="18"/>
+          <w:szCs w:val="18"/>
+        </w:rPr>
+      </w:pPr>
+      <w:r>
+        <w:rPr>
+          <w:sz w:val="18"/>
+          <w:szCs w:val="18"/>
+        </w:rPr>
+        <w:t xml:space="preserve">Pulsante premuto </w:t>
+      </w:r>
+      <w:proofErr w:type="gramStart"/>
+      <w:r>
+        <w:rPr>
+          <w:sz w:val="18"/>
+          <w:szCs w:val="18"/>
+        </w:rPr>
+        <w:t>sbagliato</w:t>
+      </w:r>
+      <w:r>
+        <w:rPr>
+          <w:sz w:val="18"/>
+          <w:szCs w:val="18"/>
+        </w:rPr>
+        <w:t xml:space="preserve"> </w:t>
       </w:r>
       <w:r>
         <w:rPr>
@@ -1218,7 +1271,15 @@
           <w:sz w:val="18"/>
           <w:szCs w:val="18"/>
         </w:rPr>
-        <w:t>. Quando l’utente vede un pulsante lampeggiare NON DEVE premerlo. Colpirlo causerà una perdita di 5 punti. Se i tre pulsanti centrali si illuminano l’utente deve fare un passo indietro e salire su una pedana. Se questa azione non viene fatta si perdono 5 punti, tempo di reazione di 1 secondo.</w:t>
+        <w:t xml:space="preserve">. Quando l’utente vede un pulsante lampeggiare NON DEVE premerlo. Colpirlo causerà una perdita di 5 punti. Se i tre pulsanti centrali si illuminano l’utente deve </w:t>
+      </w:r>
+      <w:r>
+        <w:rPr>
+          <w:sz w:val="18"/>
+          <w:szCs w:val="18"/>
+        </w:rPr>
+        <w:lastRenderedPageBreak/>
+        <w:t>fare un passo indietro e salire su una pedana. Se questa azione non viene fatta si perdono 5 punti, tempo di reazione di 1 secondo.</w:t>
       </w:r>
     </w:p>
     <w:p>
@@ -1234,7 +1295,6 @@
           <w:sz w:val="18"/>
           <w:szCs w:val="18"/>
         </w:rPr>
-        <w:lastRenderedPageBreak/>
         <w:t xml:space="preserve">Tempo a disposizione per </w:t>
       </w:r>
       <w:proofErr w:type="gramStart"/>
@@ -2733,6 +2793,7 @@
         </w:numPr>
       </w:pPr>
       <w:r>
+        <w:lastRenderedPageBreak/>
         <w:t>Tabelline test velocità</w:t>
       </w:r>
     </w:p>
@@ -2748,7 +2809,6 @@
           <w:sz w:val="18"/>
           <w:szCs w:val="18"/>
         </w:rPr>
-        <w:lastRenderedPageBreak/>
         <w:tab/>
       </w:r>
       <w:r>
@@ -3147,6 +3207,52 @@
     </w:p>
     <w:p>
       <w:pPr>
+        <w:ind w:firstLine="360"/>
+        <w:rPr>
+          <w:sz w:val="18"/>
+          <w:szCs w:val="18"/>
+        </w:rPr>
+      </w:pPr>
+      <w:r>
+        <w:rPr>
+          <w:sz w:val="18"/>
+          <w:szCs w:val="18"/>
+        </w:rPr>
+        <w:t xml:space="preserve">Tempo di attesa tra un pulsante e il </w:t>
+      </w:r>
+      <w:proofErr w:type="gramStart"/>
+      <w:r>
+        <w:rPr>
+          <w:sz w:val="18"/>
+          <w:szCs w:val="18"/>
+        </w:rPr>
+        <w:t xml:space="preserve">successivo </w:t>
+      </w:r>
+      <w:r>
+        <w:rPr>
+          <w:sz w:val="18"/>
+          <w:szCs w:val="18"/>
+        </w:rPr>
+        <w:sym w:font="Wingdings" w:char="F0E0"/>
+      </w:r>
+      <w:r>
+        <w:rPr>
+          <w:sz w:val="18"/>
+          <w:szCs w:val="18"/>
+        </w:rPr>
+        <w:t xml:space="preserve"> 1</w:t>
+      </w:r>
+      <w:proofErr w:type="gramEnd"/>
+      <w:r>
+        <w:rPr>
+          <w:sz w:val="18"/>
+          <w:szCs w:val="18"/>
+        </w:rPr>
+        <w:t>[s]</w:t>
+      </w:r>
+    </w:p>
+    <w:p>
+      <w:pPr>
         <w:ind w:left="360"/>
         <w:rPr>
           <w:sz w:val="18"/>
@@ -3158,15 +3264,22 @@
           <w:sz w:val="18"/>
           <w:szCs w:val="18"/>
         </w:rPr>
-        <w:t xml:space="preserve">Errore del </w:t>
-      </w:r>
-      <w:proofErr w:type="gramStart"/>
-      <w:r>
-        <w:rPr>
-          <w:sz w:val="18"/>
-          <w:szCs w:val="18"/>
-        </w:rPr>
-        <w:t xml:space="preserve">giocatore </w:t>
+        <w:t xml:space="preserve">Pulsante premuto </w:t>
+      </w:r>
+      <w:proofErr w:type="gramStart"/>
+      <w:r>
+        <w:rPr>
+          <w:sz w:val="18"/>
+          <w:szCs w:val="18"/>
+        </w:rPr>
+        <w:t>sbagliato</w:t>
+      </w:r>
+      <w:r>
+        <w:rPr>
+          <w:sz w:val="18"/>
+          <w:szCs w:val="18"/>
+        </w:rPr>
+        <w:t xml:space="preserve"> </w:t>
       </w:r>
       <w:r>
         <w:sym w:font="Wingdings" w:char="F0E0"/>
@@ -3475,83 +3588,99 @@
           <w:sz w:val="18"/>
           <w:szCs w:val="18"/>
         </w:rPr>
-        <w:t xml:space="preserve">Errore del </w:t>
-      </w:r>
-      <w:proofErr w:type="gramStart"/>
-      <w:r>
-        <w:rPr>
-          <w:sz w:val="18"/>
-          <w:szCs w:val="18"/>
-        </w:rPr>
-        <w:t xml:space="preserve">giocatore </w:t>
-      </w:r>
-      <w:r>
-        <w:rPr>
-          <w:sz w:val="18"/>
-          <w:szCs w:val="18"/>
-        </w:rPr>
-        <w:sym w:font="Wingdings" w:char="F0E0"/>
-      </w:r>
-      <w:r>
-        <w:rPr>
-          <w:sz w:val="18"/>
-          <w:szCs w:val="18"/>
-        </w:rPr>
-        <w:t xml:space="preserve"> tempo</w:t>
-      </w:r>
-      <w:proofErr w:type="gramEnd"/>
-      <w:r>
-        <w:rPr>
-          <w:sz w:val="18"/>
-          <w:szCs w:val="18"/>
-        </w:rPr>
-        <w:t xml:space="preserve"> a disposizione per premere diminuisce di 0,05 [s](cumulativo)</w:t>
-      </w:r>
-    </w:p>
-    <w:p>
-      <w:pPr>
-        <w:ind w:firstLine="360"/>
-        <w:rPr>
-          <w:sz w:val="18"/>
-          <w:szCs w:val="18"/>
-        </w:rPr>
-      </w:pPr>
-      <w:r>
-        <w:rPr>
-          <w:sz w:val="18"/>
-          <w:szCs w:val="18"/>
-        </w:rPr>
-        <w:t xml:space="preserve">Display 1 </w:t>
-      </w:r>
-      <w:r>
-        <w:rPr>
-          <w:sz w:val="18"/>
-          <w:szCs w:val="18"/>
-        </w:rPr>
-        <w:sym w:font="Wingdings" w:char="F0E0"/>
-      </w:r>
-      <w:r>
-        <w:rPr>
-          <w:sz w:val="18"/>
-          <w:szCs w:val="18"/>
-        </w:rPr>
-        <w:t xml:space="preserve"> numero pulsanti alla rovescia da </w:t>
-      </w:r>
-      <w:r>
-        <w:rPr>
-          <w:sz w:val="18"/>
-          <w:szCs w:val="18"/>
-        </w:rPr>
-        <w:t>50</w:t>
+        <w:t xml:space="preserve">Tempo di attesa tra un pulsante e il successivo </w:t>
+      </w:r>
+      <w:r>
+        <w:rPr>
+          <w:sz w:val="18"/>
+          <w:szCs w:val="18"/>
+        </w:rPr>
+        <w:sym w:font="Wingdings" w:char="F0E0"/>
+      </w:r>
+      <w:r>
+        <w:rPr>
+          <w:sz w:val="18"/>
+          <w:szCs w:val="18"/>
+        </w:rPr>
+        <w:t xml:space="preserve"> 1[s]</w:t>
       </w:r>
       <w:bookmarkStart w:id="0" w:name="_GoBack"/>
       <w:bookmarkEnd w:id="0"/>
-      <w:r>
-        <w:rPr>
-          <w:sz w:val="18"/>
-          <w:szCs w:val="18"/>
-        </w:rPr>
-        <w:t xml:space="preserve"> a 0</w:t>
+    </w:p>
+    <w:p>
+      <w:pPr>
+        <w:ind w:firstLine="360"/>
+        <w:rPr>
+          <w:sz w:val="18"/>
+          <w:szCs w:val="18"/>
+        </w:rPr>
+      </w:pPr>
+      <w:r>
+        <w:rPr>
+          <w:sz w:val="18"/>
+          <w:szCs w:val="18"/>
+        </w:rPr>
+        <w:t xml:space="preserve">Pulsante premuto </w:t>
+      </w:r>
+      <w:proofErr w:type="gramStart"/>
+      <w:r>
+        <w:rPr>
+          <w:sz w:val="18"/>
+          <w:szCs w:val="18"/>
+        </w:rPr>
+        <w:t xml:space="preserve">sbagliato </w:t>
+      </w:r>
+      <w:r>
+        <w:rPr>
+          <w:sz w:val="18"/>
+          <w:szCs w:val="18"/>
+        </w:rPr>
+        <w:sym w:font="Wingdings" w:char="F0E0"/>
+      </w:r>
+      <w:r>
+        <w:rPr>
+          <w:sz w:val="18"/>
+          <w:szCs w:val="18"/>
+        </w:rPr>
+        <w:t xml:space="preserve"> tempo</w:t>
+      </w:r>
+      <w:proofErr w:type="gramEnd"/>
+      <w:r>
+        <w:rPr>
+          <w:sz w:val="18"/>
+          <w:szCs w:val="18"/>
+        </w:rPr>
+        <w:t xml:space="preserve"> a disposizione per premere diminuisce di 0,05 [s](cumulativo)</w:t>
+      </w:r>
+    </w:p>
+    <w:p>
+      <w:pPr>
+        <w:ind w:firstLine="360"/>
+        <w:rPr>
+          <w:sz w:val="18"/>
+          <w:szCs w:val="18"/>
+        </w:rPr>
+      </w:pPr>
+      <w:r>
+        <w:rPr>
+          <w:sz w:val="18"/>
+          <w:szCs w:val="18"/>
+        </w:rPr>
+        <w:t xml:space="preserve">Display 1 </w:t>
+      </w:r>
+      <w:r>
+        <w:rPr>
+          <w:sz w:val="18"/>
+          <w:szCs w:val="18"/>
+        </w:rPr>
+        <w:sym w:font="Wingdings" w:char="F0E0"/>
+      </w:r>
+      <w:r>
+        <w:rPr>
+          <w:sz w:val="18"/>
+          <w:szCs w:val="18"/>
+        </w:rPr>
+        <w:t xml:space="preserve"> numero pulsanti alla rovescia da 50 a 0</w:t>
       </w:r>
     </w:p>
     <w:p>
@@ -3915,6 +4044,7 @@
           <w:sz w:val="18"/>
           <w:szCs w:val="18"/>
         </w:rPr>
+        <w:lastRenderedPageBreak/>
         <w:tab/>
       </w:r>
       <w:r>

</xml_diff>

<commit_message>
Aggiunte modalità e modificati vari file della settimana scorsa
</commit_message>
<xml_diff>
--- a/doc/InfoGiochiProgetto.docx
+++ b/doc/InfoGiochiProgetto.docx
@@ -668,6 +668,52 @@
           <w:szCs w:val="18"/>
         </w:rPr>
       </w:pPr>
+      <w:r>
+        <w:rPr>
+          <w:sz w:val="18"/>
+          <w:szCs w:val="18"/>
+        </w:rPr>
+        <w:t xml:space="preserve">Tempo di attesa tra un pulsante e il </w:t>
+      </w:r>
+      <w:proofErr w:type="gramStart"/>
+      <w:r>
+        <w:rPr>
+          <w:sz w:val="18"/>
+          <w:szCs w:val="18"/>
+        </w:rPr>
+        <w:t xml:space="preserve">successivo </w:t>
+      </w:r>
+      <w:r>
+        <w:rPr>
+          <w:sz w:val="18"/>
+          <w:szCs w:val="18"/>
+        </w:rPr>
+        <w:sym w:font="Wingdings" w:char="F0E0"/>
+      </w:r>
+      <w:r>
+        <w:rPr>
+          <w:sz w:val="18"/>
+          <w:szCs w:val="18"/>
+        </w:rPr>
+        <w:t xml:space="preserve"> 1</w:t>
+      </w:r>
+      <w:proofErr w:type="gramEnd"/>
+      <w:r>
+        <w:rPr>
+          <w:sz w:val="18"/>
+          <w:szCs w:val="18"/>
+        </w:rPr>
+        <w:t>[s]</w:t>
+      </w:r>
+    </w:p>
+    <w:p>
+      <w:pPr>
+        <w:ind w:firstLine="360"/>
+        <w:rPr>
+          <w:sz w:val="18"/>
+          <w:szCs w:val="18"/>
+        </w:rPr>
+      </w:pPr>
       <w:proofErr w:type="gramStart"/>
       <w:r>
         <w:rPr>
@@ -1240,6 +1286,7 @@
           <w:sz w:val="18"/>
           <w:szCs w:val="18"/>
         </w:rPr>
+        <w:lastRenderedPageBreak/>
         <w:t>Descrizione</w:t>
       </w:r>
       <w:r>
@@ -1271,15 +1318,7 @@
           <w:sz w:val="18"/>
           <w:szCs w:val="18"/>
         </w:rPr>
-        <w:t xml:space="preserve">. Quando l’utente vede un pulsante lampeggiare NON DEVE premerlo. Colpirlo causerà una perdita di 5 punti. Se i tre pulsanti centrali si illuminano l’utente deve </w:t>
-      </w:r>
-      <w:r>
-        <w:rPr>
-          <w:sz w:val="18"/>
-          <w:szCs w:val="18"/>
-        </w:rPr>
-        <w:lastRenderedPageBreak/>
-        <w:t>fare un passo indietro e salire su una pedana. Se questa azione non viene fatta si perdono 5 punti, tempo di reazione di 1 secondo.</w:t>
+        <w:t>. Quando l’utente vede un pulsante lampeggiare NON DEVE premerlo. Colpirlo causerà una perdita di 5 punti. Se i tre pulsanti centrali si illuminano l’utente deve fare un passo indietro e salire su una pedana. Se questa azione non viene fatta si perdono 5 punti, tempo di reazione di 1 secondo.</w:t>
       </w:r>
     </w:p>
     <w:p>
@@ -2075,7 +2114,35 @@
           <w:sz w:val="18"/>
           <w:szCs w:val="18"/>
         </w:rPr>
-        <w:t xml:space="preserve"> pulsanti si accendono successivamente ogni secondo. L’utente deve premere il pulsante acceso entro il tempo limite (1 secondo). Se l’utente sbaglia un colpo, la sequenza accelera di 0.05 [s].</w:t>
+        <w:t xml:space="preserve"> pulsa</w:t>
+      </w:r>
+      <w:r>
+        <w:rPr>
+          <w:sz w:val="18"/>
+          <w:szCs w:val="18"/>
+        </w:rPr>
+        <w:t>nti si accendono successivamente</w:t>
+      </w:r>
+      <w:r>
+        <w:rPr>
+          <w:sz w:val="18"/>
+          <w:szCs w:val="18"/>
+        </w:rPr>
+        <w:t>. L’utente deve premere il pulsante acceso entro il tempo limite (1 secondo). Se l’utente sbaglia un colpo</w:t>
+      </w:r>
+      <w:r>
+        <w:rPr>
+          <w:sz w:val="18"/>
+          <w:szCs w:val="18"/>
+        </w:rPr>
+        <w:t xml:space="preserve"> o lo preme fuori dal tempo limite</w:t>
+      </w:r>
+      <w:r>
+        <w:rPr>
+          <w:sz w:val="18"/>
+          <w:szCs w:val="18"/>
+        </w:rPr>
+        <w:t>, la sequenza accelera di 0.05 [s].</w:t>
       </w:r>
     </w:p>
     <w:p>
@@ -2091,6 +2158,68 @@
           <w:sz w:val="18"/>
           <w:szCs w:val="18"/>
         </w:rPr>
+        <w:t xml:space="preserve">Bottone non premuto in tempo o premuto bottone </w:t>
+      </w:r>
+      <w:proofErr w:type="gramStart"/>
+      <w:r>
+        <w:rPr>
+          <w:sz w:val="18"/>
+          <w:szCs w:val="18"/>
+        </w:rPr>
+        <w:t>sbagliato</w:t>
+      </w:r>
+      <w:r>
+        <w:rPr>
+          <w:sz w:val="18"/>
+          <w:szCs w:val="18"/>
+        </w:rPr>
+        <w:t xml:space="preserve"> </w:t>
+      </w:r>
+      <w:r>
+        <w:rPr>
+          <w:sz w:val="18"/>
+          <w:szCs w:val="18"/>
+        </w:rPr>
+        <w:sym w:font="Wingdings" w:char="F0E0"/>
+      </w:r>
+      <w:r>
+        <w:rPr>
+          <w:sz w:val="18"/>
+          <w:szCs w:val="18"/>
+        </w:rPr>
+        <w:t xml:space="preserve"> tempo</w:t>
+      </w:r>
+      <w:proofErr w:type="gramEnd"/>
+      <w:r>
+        <w:rPr>
+          <w:sz w:val="18"/>
+          <w:szCs w:val="18"/>
+        </w:rPr>
+        <w:t xml:space="preserve"> a disposizione per premere diminuisce di </w:t>
+      </w:r>
+      <w:bookmarkStart w:id="0" w:name="_GoBack"/>
+      <w:bookmarkEnd w:id="0"/>
+      <w:r>
+        <w:rPr>
+          <w:sz w:val="18"/>
+          <w:szCs w:val="18"/>
+        </w:rPr>
+        <w:t>0.05[s](cumulativo)</w:t>
+      </w:r>
+    </w:p>
+    <w:p>
+      <w:pPr>
+        <w:ind w:firstLine="360"/>
+        <w:rPr>
+          <w:sz w:val="18"/>
+          <w:szCs w:val="18"/>
+        </w:rPr>
+      </w:pPr>
+      <w:r>
+        <w:rPr>
+          <w:sz w:val="18"/>
+          <w:szCs w:val="18"/>
+        </w:rPr>
         <w:t xml:space="preserve">Tempo a disposizione per </w:t>
       </w:r>
       <w:proofErr w:type="gramStart"/>
@@ -2113,61 +2242,61 @@
           <w:sz w:val="18"/>
           <w:szCs w:val="18"/>
         </w:rPr>
-        <w:t xml:space="preserve"> da</w:t>
-      </w:r>
-      <w:proofErr w:type="gramEnd"/>
-      <w:r>
-        <w:rPr>
-          <w:sz w:val="18"/>
-          <w:szCs w:val="18"/>
-        </w:rPr>
-        <w:t xml:space="preserve"> 1[s] ad accelerare</w:t>
-      </w:r>
-    </w:p>
-    <w:p>
-      <w:pPr>
-        <w:ind w:left="360"/>
-        <w:rPr>
-          <w:sz w:val="18"/>
-          <w:szCs w:val="18"/>
-        </w:rPr>
-      </w:pPr>
-      <w:r>
-        <w:rPr>
-          <w:sz w:val="18"/>
-          <w:szCs w:val="18"/>
-        </w:rPr>
-        <w:t xml:space="preserve">Errore del </w:t>
-      </w:r>
-      <w:proofErr w:type="gramStart"/>
-      <w:r>
-        <w:rPr>
-          <w:sz w:val="18"/>
-          <w:szCs w:val="18"/>
-        </w:rPr>
-        <w:t xml:space="preserve">giocatore </w:t>
-      </w:r>
-      <w:r>
-        <w:rPr>
-          <w:sz w:val="18"/>
-          <w:szCs w:val="18"/>
-        </w:rPr>
-        <w:sym w:font="Wingdings" w:char="F0E0"/>
-      </w:r>
-      <w:r>
-        <w:rPr>
-          <w:sz w:val="18"/>
-          <w:szCs w:val="18"/>
-        </w:rPr>
-        <w:t xml:space="preserve"> tempo</w:t>
-      </w:r>
-      <w:proofErr w:type="gramEnd"/>
-      <w:r>
-        <w:rPr>
-          <w:sz w:val="18"/>
-          <w:szCs w:val="18"/>
-        </w:rPr>
-        <w:t xml:space="preserve"> a disposizione per premere diminuisce di 0.05[s](cumulativo)</w:t>
+        <w:t xml:space="preserve"> 1</w:t>
+      </w:r>
+      <w:proofErr w:type="gramEnd"/>
+      <w:r>
+        <w:rPr>
+          <w:sz w:val="18"/>
+          <w:szCs w:val="18"/>
+        </w:rPr>
+        <w:t xml:space="preserve"> [s]</w:t>
+      </w:r>
+    </w:p>
+    <w:p>
+      <w:pPr>
+        <w:ind w:firstLine="360"/>
+        <w:rPr>
+          <w:sz w:val="18"/>
+          <w:szCs w:val="18"/>
+        </w:rPr>
+      </w:pPr>
+      <w:r>
+        <w:rPr>
+          <w:sz w:val="18"/>
+          <w:szCs w:val="18"/>
+        </w:rPr>
+        <w:t xml:space="preserve">Tempo di attesa tra un pulsante e il </w:t>
+      </w:r>
+      <w:proofErr w:type="gramStart"/>
+      <w:r>
+        <w:rPr>
+          <w:sz w:val="18"/>
+          <w:szCs w:val="18"/>
+        </w:rPr>
+        <w:t xml:space="preserve">successivo </w:t>
+      </w:r>
+      <w:r>
+        <w:rPr>
+          <w:sz w:val="18"/>
+          <w:szCs w:val="18"/>
+        </w:rPr>
+        <w:sym w:font="Wingdings" w:char="F0E0"/>
+      </w:r>
+      <w:r>
+        <w:rPr>
+          <w:sz w:val="18"/>
+          <w:szCs w:val="18"/>
+        </w:rPr>
+        <w:t xml:space="preserve"> 1</w:t>
+      </w:r>
+      <w:proofErr w:type="gramEnd"/>
+      <w:r>
+        <w:rPr>
+          <w:sz w:val="18"/>
+          <w:szCs w:val="18"/>
+        </w:rPr>
+        <w:t>[s]</w:t>
       </w:r>
     </w:p>
     <w:p>
@@ -2668,6 +2797,7 @@
           <w:sz w:val="18"/>
           <w:szCs w:val="18"/>
         </w:rPr>
+        <w:lastRenderedPageBreak/>
         <w:tab/>
       </w:r>
       <w:r>
@@ -2793,7 +2923,6 @@
         </w:numPr>
       </w:pPr>
       <w:r>
-        <w:lastRenderedPageBreak/>
         <w:t>Tabelline test velocità</w:t>
       </w:r>
     </w:p>
@@ -3604,8 +3733,6 @@
         </w:rPr>
         <w:t xml:space="preserve"> 1[s]</w:t>
       </w:r>
-      <w:bookmarkStart w:id="0" w:name="_GoBack"/>
-      <w:bookmarkEnd w:id="0"/>
     </w:p>
     <w:p>
       <w:pPr>
@@ -3760,85 +3887,6 @@
         <w:t xml:space="preserve"> punteggio</w:t>
       </w:r>
       <w:proofErr w:type="gramEnd"/>
-    </w:p>
-    <w:p>
-      <w:r>
-        <w:t xml:space="preserve">25 pulsanti temporizzati, </w:t>
-      </w:r>
-      <w:r>
-        <w:rPr>
-          <w:b/>
-        </w:rPr>
-        <w:t>junior</w:t>
-      </w:r>
-    </w:p>
-    <w:p>
-      <w:pPr>
-        <w:rPr>
-          <w:sz w:val="18"/>
-          <w:szCs w:val="18"/>
-        </w:rPr>
-      </w:pPr>
-      <w:r>
-        <w:rPr>
-          <w:sz w:val="18"/>
-          <w:szCs w:val="18"/>
-        </w:rPr>
-        <w:tab/>
-      </w:r>
-      <w:r>
-        <w:rPr>
-          <w:sz w:val="18"/>
-          <w:szCs w:val="18"/>
-        </w:rPr>
-        <w:tab/>
-      </w:r>
-      <w:proofErr w:type="gramStart"/>
-      <w:r>
-        <w:rPr>
-          <w:sz w:val="18"/>
-          <w:szCs w:val="18"/>
-        </w:rPr>
-        <w:t xml:space="preserve">Pulsanti </w:t>
-      </w:r>
-      <w:r>
-        <w:rPr>
-          <w:sz w:val="18"/>
-          <w:szCs w:val="18"/>
-        </w:rPr>
-        <w:sym w:font="Wingdings" w:char="F0E0"/>
-      </w:r>
-      <w:r>
-        <w:rPr>
-          <w:sz w:val="18"/>
-          <w:szCs w:val="18"/>
-        </w:rPr>
-        <w:t xml:space="preserve"> 25</w:t>
-      </w:r>
-      <w:proofErr w:type="gramEnd"/>
-    </w:p>
-    <w:p>
-      <w:pPr>
-        <w:rPr>
-          <w:sz w:val="18"/>
-          <w:szCs w:val="18"/>
-        </w:rPr>
-      </w:pPr>
-      <w:r>
-        <w:rPr>
-          <w:sz w:val="18"/>
-          <w:szCs w:val="18"/>
-        </w:rPr>
-        <w:tab/>
-      </w:r>
-      <w:r>
-        <w:rPr>
-          <w:sz w:val="18"/>
-          <w:szCs w:val="18"/>
-        </w:rPr>
-        <w:tab/>
-        <w:t>Simile n. 7</w:t>
-      </w:r>
     </w:p>
     <w:p>
       <w:pPr>
@@ -3849,10 +3897,7 @@
         </w:numPr>
       </w:pPr>
       <w:r>
-        <w:t>50 pulsanti temporizzati</w:t>
-      </w:r>
-      <w:r>
-        <w:t xml:space="preserve">, </w:t>
+        <w:t xml:space="preserve">25 pulsanti temporizzati, </w:t>
       </w:r>
       <w:r>
         <w:rPr>
@@ -3881,6 +3926,13 @@
           <w:szCs w:val="18"/>
         </w:rPr>
         <w:tab/>
+      </w:r>
+      <w:proofErr w:type="gramStart"/>
+      <w:r>
+        <w:rPr>
+          <w:sz w:val="18"/>
+          <w:szCs w:val="18"/>
+        </w:rPr>
         <w:t xml:space="preserve">Pulsanti </w:t>
       </w:r>
       <w:r>
@@ -3895,30 +3947,31 @@
           <w:sz w:val="18"/>
           <w:szCs w:val="18"/>
         </w:rPr>
-        <w:t>50</w:t>
-      </w:r>
-    </w:p>
-    <w:p>
-      <w:pPr>
-        <w:rPr>
-          <w:sz w:val="18"/>
-          <w:szCs w:val="18"/>
-        </w:rPr>
-      </w:pPr>
-      <w:r>
-        <w:rPr>
-          <w:sz w:val="18"/>
-          <w:szCs w:val="18"/>
-        </w:rPr>
-        <w:tab/>
-      </w:r>
-      <w:r>
-        <w:rPr>
-          <w:sz w:val="18"/>
-          <w:szCs w:val="18"/>
-        </w:rPr>
-        <w:tab/>
-        <w:t>Uguale al n. 13</w:t>
+        <w:t xml:space="preserve"> 25</w:t>
+      </w:r>
+      <w:proofErr w:type="gramEnd"/>
+    </w:p>
+    <w:p>
+      <w:pPr>
+        <w:rPr>
+          <w:sz w:val="18"/>
+          <w:szCs w:val="18"/>
+        </w:rPr>
+      </w:pPr>
+      <w:r>
+        <w:rPr>
+          <w:sz w:val="18"/>
+          <w:szCs w:val="18"/>
+        </w:rPr>
+        <w:tab/>
+      </w:r>
+      <w:r>
+        <w:rPr>
+          <w:sz w:val="18"/>
+          <w:szCs w:val="18"/>
+        </w:rPr>
+        <w:tab/>
+        <w:t>Simile n. 7</w:t>
       </w:r>
     </w:p>
     <w:p>
@@ -3930,7 +3983,10 @@
         </w:numPr>
       </w:pPr>
       <w:r>
-        <w:t xml:space="preserve">Cumulativo 30[s], </w:t>
+        <w:t>50 pulsanti temporizzati</w:t>
+      </w:r>
+      <w:r>
+        <w:t xml:space="preserve">, </w:t>
       </w:r>
       <w:r>
         <w:rPr>
@@ -3959,59 +4015,44 @@
           <w:szCs w:val="18"/>
         </w:rPr>
         <w:tab/>
-      </w:r>
-      <w:proofErr w:type="gramStart"/>
-      <w:r>
-        <w:rPr>
-          <w:sz w:val="18"/>
-          <w:szCs w:val="18"/>
-        </w:rPr>
-        <w:t xml:space="preserve">Tempo </w:t>
-      </w:r>
-      <w:r>
-        <w:rPr>
-          <w:sz w:val="18"/>
-          <w:szCs w:val="18"/>
-        </w:rPr>
-        <w:sym w:font="Wingdings" w:char="F0E0"/>
-      </w:r>
-      <w:r>
-        <w:rPr>
-          <w:sz w:val="18"/>
-          <w:szCs w:val="18"/>
-        </w:rPr>
-        <w:t xml:space="preserve"> 30</w:t>
-      </w:r>
-      <w:proofErr w:type="gramEnd"/>
-      <w:r>
-        <w:rPr>
-          <w:sz w:val="18"/>
-          <w:szCs w:val="18"/>
-        </w:rPr>
-        <w:t>[s]</w:t>
-      </w:r>
-    </w:p>
-    <w:p>
-      <w:pPr>
-        <w:rPr>
-          <w:sz w:val="18"/>
-          <w:szCs w:val="18"/>
-        </w:rPr>
-      </w:pPr>
-      <w:r>
-        <w:rPr>
-          <w:sz w:val="18"/>
-          <w:szCs w:val="18"/>
-        </w:rPr>
-        <w:tab/>
-      </w:r>
-      <w:r>
-        <w:rPr>
-          <w:sz w:val="18"/>
-          <w:szCs w:val="18"/>
-        </w:rPr>
-        <w:tab/>
-        <w:t>Uguale al n. 1</w:t>
+        <w:t xml:space="preserve">Pulsanti </w:t>
+      </w:r>
+      <w:r>
+        <w:rPr>
+          <w:sz w:val="18"/>
+          <w:szCs w:val="18"/>
+        </w:rPr>
+        <w:sym w:font="Wingdings" w:char="F0E0"/>
+      </w:r>
+      <w:r>
+        <w:rPr>
+          <w:sz w:val="18"/>
+          <w:szCs w:val="18"/>
+        </w:rPr>
+        <w:t>50</w:t>
+      </w:r>
+    </w:p>
+    <w:p>
+      <w:pPr>
+        <w:rPr>
+          <w:sz w:val="18"/>
+          <w:szCs w:val="18"/>
+        </w:rPr>
+      </w:pPr>
+      <w:r>
+        <w:rPr>
+          <w:sz w:val="18"/>
+          <w:szCs w:val="18"/>
+        </w:rPr>
+        <w:tab/>
+      </w:r>
+      <w:r>
+        <w:rPr>
+          <w:sz w:val="18"/>
+          <w:szCs w:val="18"/>
+        </w:rPr>
+        <w:tab/>
+        <w:t>Uguale al n. 13</w:t>
       </w:r>
     </w:p>
     <w:p>
@@ -4023,7 +4064,7 @@
         </w:numPr>
       </w:pPr>
       <w:r>
-        <w:t xml:space="preserve">Cumulativo 60[s], </w:t>
+        <w:t xml:space="preserve">Cumulativo 30[s], </w:t>
       </w:r>
       <w:r>
         <w:rPr>
@@ -4074,7 +4115,7 @@
           <w:sz w:val="18"/>
           <w:szCs w:val="18"/>
         </w:rPr>
-        <w:t xml:space="preserve"> 60</w:t>
+        <w:t xml:space="preserve"> 30</w:t>
       </w:r>
       <w:proofErr w:type="gramEnd"/>
       <w:r>
@@ -4106,21 +4147,6 @@
         </w:rPr>
         <w:tab/>
         <w:t>Uguale al n. 1</w:t>
-      </w:r>
-    </w:p>
-    <w:p>
-      <w:pPr>
-        <w:rPr>
-          <w:sz w:val="18"/>
-          <w:szCs w:val="18"/>
-        </w:rPr>
-      </w:pPr>
-      <w:r>
-        <w:rPr>
-          <w:sz w:val="18"/>
-          <w:szCs w:val="18"/>
-        </w:rPr>
-        <w:br w:type="page"/>
       </w:r>
     </w:p>
     <w:p>
@@ -4132,8 +4158,7 @@
         </w:numPr>
       </w:pPr>
       <w:r>
-        <w:lastRenderedPageBreak/>
-        <w:t xml:space="preserve">Corsa 25 pulsanti, </w:t>
+        <w:t xml:space="preserve">Cumulativo 60[s], </w:t>
       </w:r>
       <w:r>
         <w:rPr>
@@ -4144,51 +4169,25 @@
     </w:p>
     <w:p>
       <w:pPr>
-        <w:ind w:left="360"/>
-        <w:rPr>
-          <w:sz w:val="18"/>
-          <w:szCs w:val="18"/>
-        </w:rPr>
-      </w:pPr>
-      <w:proofErr w:type="gramStart"/>
-      <w:r>
-        <w:rPr>
-          <w:sz w:val="18"/>
-          <w:szCs w:val="18"/>
-        </w:rPr>
-        <w:t xml:space="preserve">Descrizione </w:t>
-      </w:r>
-      <w:r>
-        <w:rPr>
-          <w:sz w:val="18"/>
-          <w:szCs w:val="18"/>
-        </w:rPr>
-        <w:sym w:font="Wingdings" w:char="F0E0"/>
-      </w:r>
-      <w:r>
-        <w:rPr>
-          <w:sz w:val="18"/>
-          <w:szCs w:val="18"/>
-        </w:rPr>
-        <w:t xml:space="preserve"> L’utente</w:t>
-      </w:r>
-      <w:proofErr w:type="gramEnd"/>
-      <w:r>
-        <w:rPr>
-          <w:sz w:val="18"/>
-          <w:szCs w:val="18"/>
-        </w:rPr>
-        <w:t xml:space="preserve"> deve premere 25 pulsanti in sequenza nel minor tempo possibile (Junior).</w:t>
-      </w:r>
-    </w:p>
-    <w:p>
-      <w:pPr>
-        <w:ind w:left="360"/>
-        <w:rPr>
-          <w:sz w:val="18"/>
-          <w:szCs w:val="18"/>
-        </w:rPr>
-      </w:pPr>
+        <w:rPr>
+          <w:sz w:val="18"/>
+          <w:szCs w:val="18"/>
+        </w:rPr>
+      </w:pPr>
+      <w:r>
+        <w:rPr>
+          <w:sz w:val="18"/>
+          <w:szCs w:val="18"/>
+        </w:rPr>
+        <w:tab/>
+      </w:r>
+      <w:r>
+        <w:rPr>
+          <w:sz w:val="18"/>
+          <w:szCs w:val="18"/>
+        </w:rPr>
+        <w:tab/>
+      </w:r>
       <w:proofErr w:type="gramStart"/>
       <w:r>
         <w:rPr>
@@ -4209,195 +4208,38 @@
           <w:sz w:val="18"/>
           <w:szCs w:val="18"/>
         </w:rPr>
-        <w:t xml:space="preserve"> crescente</w:t>
-      </w:r>
-      <w:proofErr w:type="gramEnd"/>
-      <w:r>
-        <w:rPr>
-          <w:sz w:val="18"/>
-          <w:szCs w:val="18"/>
-        </w:rPr>
-        <w:t xml:space="preserve">, fino ad un </w:t>
-      </w:r>
-      <w:proofErr w:type="spellStart"/>
-      <w:r>
-        <w:rPr>
-          <w:sz w:val="18"/>
-          <w:szCs w:val="18"/>
-        </w:rPr>
-        <w:t>max</w:t>
-      </w:r>
-      <w:proofErr w:type="spellEnd"/>
-      <w:r>
-        <w:rPr>
-          <w:sz w:val="18"/>
-          <w:szCs w:val="18"/>
-        </w:rPr>
-        <w:t xml:space="preserve"> di 100[s] (fino al decimo di secondo).</w:t>
-      </w:r>
-    </w:p>
-    <w:p>
-      <w:pPr>
-        <w:ind w:left="360"/>
-        <w:rPr>
-          <w:sz w:val="18"/>
-          <w:szCs w:val="18"/>
-        </w:rPr>
-      </w:pPr>
-      <w:proofErr w:type="gramStart"/>
-      <w:r>
-        <w:rPr>
-          <w:sz w:val="18"/>
-          <w:szCs w:val="18"/>
-        </w:rPr>
-        <w:t xml:space="preserve">Fine </w:t>
-      </w:r>
-      <w:r>
-        <w:rPr>
-          <w:sz w:val="18"/>
-          <w:szCs w:val="18"/>
-        </w:rPr>
-        <w:sym w:font="Wingdings" w:char="F0E0"/>
-      </w:r>
-      <w:r>
-        <w:rPr>
-          <w:sz w:val="18"/>
-          <w:szCs w:val="18"/>
-        </w:rPr>
-        <w:t xml:space="preserve"> 25</w:t>
-      </w:r>
-      <w:proofErr w:type="gramEnd"/>
-      <w:r>
-        <w:rPr>
-          <w:sz w:val="18"/>
-          <w:szCs w:val="18"/>
-        </w:rPr>
-        <w:t xml:space="preserve"> pulsanti premuti o raggiunti i 100[s].</w:t>
-      </w:r>
-    </w:p>
-    <w:p>
-      <w:pPr>
-        <w:ind w:left="360"/>
-        <w:rPr>
-          <w:sz w:val="18"/>
-          <w:szCs w:val="18"/>
-        </w:rPr>
-      </w:pPr>
-      <w:r>
-        <w:rPr>
-          <w:sz w:val="18"/>
-          <w:szCs w:val="18"/>
-        </w:rPr>
-        <w:t xml:space="preserve">Display </w:t>
-      </w:r>
-      <w:proofErr w:type="gramStart"/>
-      <w:r>
-        <w:rPr>
-          <w:sz w:val="18"/>
-          <w:szCs w:val="18"/>
-        </w:rPr>
-        <w:t xml:space="preserve">1 </w:t>
-      </w:r>
-      <w:r>
-        <w:rPr>
-          <w:sz w:val="18"/>
-          <w:szCs w:val="18"/>
-        </w:rPr>
-        <w:sym w:font="Wingdings" w:char="F0E0"/>
-      </w:r>
-      <w:r>
-        <w:rPr>
-          <w:sz w:val="18"/>
-          <w:szCs w:val="18"/>
-        </w:rPr>
-        <w:t xml:space="preserve"> tempo</w:t>
-      </w:r>
-      <w:proofErr w:type="gramEnd"/>
-    </w:p>
-    <w:p>
-      <w:pPr>
-        <w:ind w:left="360"/>
-        <w:rPr>
-          <w:sz w:val="18"/>
-          <w:szCs w:val="18"/>
-        </w:rPr>
-      </w:pPr>
-      <w:r>
-        <w:rPr>
-          <w:sz w:val="18"/>
-          <w:szCs w:val="18"/>
-        </w:rPr>
-        <w:t xml:space="preserve">Display </w:t>
-      </w:r>
-      <w:proofErr w:type="gramStart"/>
-      <w:r>
-        <w:rPr>
-          <w:sz w:val="18"/>
-          <w:szCs w:val="18"/>
-        </w:rPr>
-        <w:t xml:space="preserve">2 </w:t>
-      </w:r>
-      <w:r>
-        <w:rPr>
-          <w:sz w:val="18"/>
-          <w:szCs w:val="18"/>
-        </w:rPr>
-        <w:sym w:font="Wingdings" w:char="F0E0"/>
-      </w:r>
-      <w:r>
-        <w:rPr>
-          <w:sz w:val="18"/>
-          <w:szCs w:val="18"/>
-        </w:rPr>
-        <w:t xml:space="preserve"> pulsanti</w:t>
-      </w:r>
-      <w:proofErr w:type="gramEnd"/>
-      <w:r>
-        <w:rPr>
-          <w:sz w:val="18"/>
-          <w:szCs w:val="18"/>
-        </w:rPr>
-        <w:t xml:space="preserve"> premuti correttamente</w:t>
-      </w:r>
-    </w:p>
-    <w:p>
-      <w:pPr>
-        <w:ind w:left="360"/>
-      </w:pPr>
-      <w:r>
-        <w:rPr>
-          <w:sz w:val="18"/>
-          <w:szCs w:val="18"/>
-        </w:rPr>
-        <w:t xml:space="preserve">Classifica </w:t>
-      </w:r>
-      <w:r>
-        <w:rPr>
-          <w:sz w:val="18"/>
-          <w:szCs w:val="18"/>
-        </w:rPr>
-        <w:sym w:font="Wingdings" w:char="F0E0"/>
-      </w:r>
-      <w:r>
-        <w:rPr>
-          <w:sz w:val="18"/>
-          <w:szCs w:val="18"/>
-        </w:rPr>
-        <w:t xml:space="preserve"> </w:t>
-      </w:r>
-      <w:r>
-        <w:rPr>
-          <w:sz w:val="18"/>
-          <w:szCs w:val="18"/>
-        </w:rPr>
-        <w:t xml:space="preserve"> </w:t>
-      </w:r>
-      <w:r>
-        <w:rPr>
-          <w:sz w:val="18"/>
-          <w:szCs w:val="18"/>
-        </w:rPr>
-        <w:t>tempo</w:t>
+        <w:t xml:space="preserve"> 60</w:t>
+      </w:r>
+      <w:proofErr w:type="gramEnd"/>
+      <w:r>
+        <w:rPr>
+          <w:sz w:val="18"/>
+          <w:szCs w:val="18"/>
+        </w:rPr>
+        <w:t>[s]</w:t>
+      </w:r>
+    </w:p>
+    <w:p>
+      <w:pPr>
+        <w:rPr>
+          <w:sz w:val="18"/>
+          <w:szCs w:val="18"/>
+        </w:rPr>
+      </w:pPr>
+      <w:r>
+        <w:rPr>
+          <w:sz w:val="18"/>
+          <w:szCs w:val="18"/>
+        </w:rPr>
+        <w:tab/>
+      </w:r>
+      <w:r>
+        <w:rPr>
+          <w:sz w:val="18"/>
+          <w:szCs w:val="18"/>
+        </w:rPr>
+        <w:tab/>
+        <w:t>Uguale al n. 1</w:t>
       </w:r>
     </w:p>
     <w:p>
@@ -4409,7 +4251,7 @@
         </w:numPr>
       </w:pPr>
       <w:r>
-        <w:t xml:space="preserve">Corsa 50 pulsanti, </w:t>
+        <w:t xml:space="preserve">Corsa 25 pulsanti, </w:t>
       </w:r>
       <w:r>
         <w:rPr>
@@ -4435,6 +4277,10 @@
         <w:t xml:space="preserve">Descrizione </w:t>
       </w:r>
       <w:r>
+        <w:rPr>
+          <w:sz w:val="18"/>
+          <w:szCs w:val="18"/>
+        </w:rPr>
         <w:sym w:font="Wingdings" w:char="F0E0"/>
       </w:r>
       <w:r>
@@ -4455,7 +4301,7 @@
     </w:p>
     <w:p>
       <w:pPr>
-        <w:ind w:firstLine="360"/>
+        <w:ind w:left="360"/>
         <w:rPr>
           <w:sz w:val="18"/>
           <w:szCs w:val="18"/>
@@ -4470,6 +4316,10 @@
         <w:t xml:space="preserve">Tempo </w:t>
       </w:r>
       <w:r>
+        <w:rPr>
+          <w:sz w:val="18"/>
+          <w:szCs w:val="18"/>
+        </w:rPr>
         <w:sym w:font="Wingdings" w:char="F0E0"/>
       </w:r>
       <w:r>
@@ -4506,7 +4356,7 @@
     </w:p>
     <w:p>
       <w:pPr>
-        <w:ind w:firstLine="360"/>
+        <w:ind w:left="360"/>
         <w:rPr>
           <w:sz w:val="18"/>
           <w:szCs w:val="18"/>
@@ -4521,6 +4371,10 @@
         <w:t xml:space="preserve">Fine </w:t>
       </w:r>
       <w:r>
+        <w:rPr>
+          <w:sz w:val="18"/>
+          <w:szCs w:val="18"/>
+        </w:rPr>
         <w:sym w:font="Wingdings" w:char="F0E0"/>
       </w:r>
       <w:r>
@@ -4541,7 +4395,7 @@
     </w:p>
     <w:p>
       <w:pPr>
-        <w:ind w:firstLine="360"/>
+        <w:ind w:left="360"/>
         <w:rPr>
           <w:sz w:val="18"/>
           <w:szCs w:val="18"/>
@@ -4563,6 +4417,10 @@
         <w:t xml:space="preserve">1 </w:t>
       </w:r>
       <w:r>
+        <w:rPr>
+          <w:sz w:val="18"/>
+          <w:szCs w:val="18"/>
+        </w:rPr>
         <w:sym w:font="Wingdings" w:char="F0E0"/>
       </w:r>
       <w:r>
@@ -4576,7 +4434,7 @@
     </w:p>
     <w:p>
       <w:pPr>
-        <w:ind w:firstLine="360"/>
+        <w:ind w:left="360"/>
         <w:rPr>
           <w:sz w:val="18"/>
           <w:szCs w:val="18"/>
@@ -4598,6 +4456,10 @@
         <w:t xml:space="preserve">2 </w:t>
       </w:r>
       <w:r>
+        <w:rPr>
+          <w:sz w:val="18"/>
+          <w:szCs w:val="18"/>
+        </w:rPr>
         <w:sym w:font="Wingdings" w:char="F0E0"/>
       </w:r>
       <w:r>
@@ -4618,7 +4480,7 @@
     </w:p>
     <w:p>
       <w:pPr>
-        <w:ind w:firstLine="360"/>
+        <w:ind w:left="360"/>
       </w:pPr>
       <w:r>
         <w:rPr>
@@ -4628,14 +4490,32 @@
         <w:t xml:space="preserve">Classifica </w:t>
       </w:r>
       <w:r>
-        <w:sym w:font="Wingdings" w:char="F0E0"/>
-      </w:r>
-      <w:r>
-        <w:rPr>
-          <w:sz w:val="18"/>
-          <w:szCs w:val="18"/>
-        </w:rPr>
-        <w:t xml:space="preserve">  tempo</w:t>
+        <w:rPr>
+          <w:sz w:val="18"/>
+          <w:szCs w:val="18"/>
+        </w:rPr>
+        <w:sym w:font="Wingdings" w:char="F0E0"/>
+      </w:r>
+      <w:r>
+        <w:rPr>
+          <w:sz w:val="18"/>
+          <w:szCs w:val="18"/>
+        </w:rPr>
+        <w:t xml:space="preserve"> </w:t>
+      </w:r>
+      <w:r>
+        <w:rPr>
+          <w:sz w:val="18"/>
+          <w:szCs w:val="18"/>
+        </w:rPr>
+        <w:t xml:space="preserve"> </w:t>
+      </w:r>
+      <w:r>
+        <w:rPr>
+          <w:sz w:val="18"/>
+          <w:szCs w:val="18"/>
+        </w:rPr>
+        <w:t>tempo</w:t>
       </w:r>
     </w:p>
     <w:p>
@@ -4647,7 +4527,7 @@
         </w:numPr>
       </w:pPr>
       <w:r>
-        <w:t xml:space="preserve">Maratona 180[s], </w:t>
+        <w:t xml:space="preserve">Corsa 50 pulsanti, </w:t>
       </w:r>
       <w:r>
         <w:rPr>
@@ -4680,20 +4560,20 @@
           <w:sz w:val="18"/>
           <w:szCs w:val="18"/>
         </w:rPr>
-        <w:t xml:space="preserve"> I</w:t>
-      </w:r>
-      <w:proofErr w:type="gramEnd"/>
-      <w:r>
-        <w:rPr>
-          <w:sz w:val="18"/>
-          <w:szCs w:val="18"/>
-        </w:rPr>
-        <w:t xml:space="preserve"> pulsanti si accendono sequenzialmente e rimangono accesi fino a quando non vengono premuti. L’utente deve cercare di premere il maggior numero di pulsanti possibili nel tempo stabilito. </w:t>
-      </w:r>
-    </w:p>
-    <w:p>
-      <w:pPr>
-        <w:ind w:left="360"/>
+        <w:t xml:space="preserve"> L’utente</w:t>
+      </w:r>
+      <w:proofErr w:type="gramEnd"/>
+      <w:r>
+        <w:rPr>
+          <w:sz w:val="18"/>
+          <w:szCs w:val="18"/>
+        </w:rPr>
+        <w:t xml:space="preserve"> deve premere 25 pulsanti in sequenza nel minor tempo possibile (Junior).</w:t>
+      </w:r>
+    </w:p>
+    <w:p>
+      <w:pPr>
+        <w:ind w:firstLine="360"/>
         <w:rPr>
           <w:sz w:val="18"/>
           <w:szCs w:val="18"/>
@@ -4715,62 +4595,71 @@
           <w:sz w:val="18"/>
           <w:szCs w:val="18"/>
         </w:rPr>
-        <w:t xml:space="preserve"> </w:t>
-      </w:r>
-      <w:r>
-        <w:rPr>
-          <w:sz w:val="18"/>
-          <w:szCs w:val="18"/>
-        </w:rPr>
-        <w:t>180</w:t>
-      </w:r>
-      <w:proofErr w:type="gramEnd"/>
-      <w:r>
-        <w:rPr>
-          <w:sz w:val="18"/>
-          <w:szCs w:val="18"/>
-        </w:rPr>
-        <w:t>[s]</w:t>
-      </w:r>
-    </w:p>
-    <w:p>
-      <w:pPr>
-        <w:ind w:left="360"/>
-        <w:rPr>
-          <w:sz w:val="18"/>
-          <w:szCs w:val="18"/>
-        </w:rPr>
-      </w:pPr>
-      <w:proofErr w:type="gramStart"/>
-      <w:r>
-        <w:rPr>
-          <w:sz w:val="18"/>
-          <w:szCs w:val="18"/>
-        </w:rPr>
-        <w:t xml:space="preserve">Punteggio </w:t>
-      </w:r>
-      <w:r>
-        <w:sym w:font="Wingdings" w:char="F0E0"/>
-      </w:r>
-      <w:r>
-        <w:rPr>
-          <w:sz w:val="18"/>
-          <w:szCs w:val="18"/>
-        </w:rPr>
-        <w:t xml:space="preserve"> sale</w:t>
-      </w:r>
-      <w:proofErr w:type="gramEnd"/>
-      <w:r>
-        <w:rPr>
-          <w:sz w:val="18"/>
-          <w:szCs w:val="18"/>
-        </w:rPr>
-        <w:t xml:space="preserve"> se premuto corretto</w:t>
-      </w:r>
-    </w:p>
-    <w:p>
-      <w:pPr>
-        <w:ind w:left="360"/>
+        <w:t xml:space="preserve"> crescente</w:t>
+      </w:r>
+      <w:proofErr w:type="gramEnd"/>
+      <w:r>
+        <w:rPr>
+          <w:sz w:val="18"/>
+          <w:szCs w:val="18"/>
+        </w:rPr>
+        <w:t xml:space="preserve">, fino ad un </w:t>
+      </w:r>
+      <w:proofErr w:type="spellStart"/>
+      <w:r>
+        <w:rPr>
+          <w:sz w:val="18"/>
+          <w:szCs w:val="18"/>
+        </w:rPr>
+        <w:t>max</w:t>
+      </w:r>
+      <w:proofErr w:type="spellEnd"/>
+      <w:r>
+        <w:rPr>
+          <w:sz w:val="18"/>
+          <w:szCs w:val="18"/>
+        </w:rPr>
+        <w:t xml:space="preserve"> di 100[s] (fino al decimo di secondo).</w:t>
+      </w:r>
+    </w:p>
+    <w:p>
+      <w:pPr>
+        <w:ind w:firstLine="360"/>
+        <w:rPr>
+          <w:sz w:val="18"/>
+          <w:szCs w:val="18"/>
+        </w:rPr>
+      </w:pPr>
+      <w:proofErr w:type="gramStart"/>
+      <w:r>
+        <w:rPr>
+          <w:sz w:val="18"/>
+          <w:szCs w:val="18"/>
+        </w:rPr>
+        <w:t xml:space="preserve">Fine </w:t>
+      </w:r>
+      <w:r>
+        <w:sym w:font="Wingdings" w:char="F0E0"/>
+      </w:r>
+      <w:r>
+        <w:rPr>
+          <w:sz w:val="18"/>
+          <w:szCs w:val="18"/>
+        </w:rPr>
+        <w:t xml:space="preserve"> 25</w:t>
+      </w:r>
+      <w:proofErr w:type="gramEnd"/>
+      <w:r>
+        <w:rPr>
+          <w:sz w:val="18"/>
+          <w:szCs w:val="18"/>
+        </w:rPr>
+        <w:t xml:space="preserve"> pulsanti premuti o raggiunti i 100[s].</w:t>
+      </w:r>
+    </w:p>
+    <w:p>
+      <w:pPr>
+        <w:ind w:firstLine="360"/>
         <w:rPr>
           <w:sz w:val="18"/>
           <w:szCs w:val="18"/>
@@ -4805,7 +4694,7 @@
     </w:p>
     <w:p>
       <w:pPr>
-        <w:ind w:left="360"/>
+        <w:ind w:firstLine="360"/>
         <w:rPr>
           <w:sz w:val="18"/>
           <w:szCs w:val="18"/>
@@ -4834,19 +4723,21 @@
           <w:sz w:val="18"/>
           <w:szCs w:val="18"/>
         </w:rPr>
-        <w:t xml:space="preserve"> punteggio</w:t>
-      </w:r>
-      <w:proofErr w:type="gramEnd"/>
-    </w:p>
-    <w:p>
-      <w:pPr>
-        <w:ind w:left="360"/>
-        <w:rPr>
-          <w:sz w:val="18"/>
-          <w:szCs w:val="18"/>
-        </w:rPr>
-      </w:pPr>
-      <w:proofErr w:type="gramStart"/>
+        <w:t xml:space="preserve"> pulsanti</w:t>
+      </w:r>
+      <w:proofErr w:type="gramEnd"/>
+      <w:r>
+        <w:rPr>
+          <w:sz w:val="18"/>
+          <w:szCs w:val="18"/>
+        </w:rPr>
+        <w:t xml:space="preserve"> premuti correttamente</w:t>
+      </w:r>
+    </w:p>
+    <w:p>
+      <w:pPr>
+        <w:ind w:firstLine="360"/>
+      </w:pPr>
       <w:r>
         <w:rPr>
           <w:sz w:val="18"/>
@@ -4862,9 +4753,8 @@
           <w:sz w:val="18"/>
           <w:szCs w:val="18"/>
         </w:rPr>
-        <w:t xml:space="preserve"> punteggio</w:t>
-      </w:r>
-      <w:proofErr w:type="gramEnd"/>
+        <w:t xml:space="preserve">  tempo</w:t>
+      </w:r>
     </w:p>
     <w:p>
       <w:pPr>
@@ -4875,272 +4765,67 @@
         </w:numPr>
       </w:pPr>
       <w:r>
-        <w:t>Semplice gioco Simon</w:t>
-      </w:r>
-    </w:p>
-    <w:p>
-      <w:pPr>
-        <w:rPr>
-          <w:sz w:val="18"/>
-          <w:szCs w:val="18"/>
-        </w:rPr>
-      </w:pPr>
-      <w:r>
-        <w:rPr>
-          <w:sz w:val="18"/>
-          <w:szCs w:val="18"/>
-        </w:rPr>
-        <w:tab/>
-      </w:r>
-      <w:r>
-        <w:rPr>
-          <w:sz w:val="18"/>
-          <w:szCs w:val="18"/>
-        </w:rPr>
-        <w:tab/>
-      </w:r>
-      <w:proofErr w:type="gramStart"/>
-      <w:r>
-        <w:rPr>
-          <w:sz w:val="18"/>
-          <w:szCs w:val="18"/>
-        </w:rPr>
-        <w:t xml:space="preserve">Gioco </w:t>
-      </w:r>
-      <w:r>
-        <w:rPr>
-          <w:sz w:val="18"/>
-          <w:szCs w:val="18"/>
-        </w:rPr>
-        <w:sym w:font="Wingdings" w:char="F0E0"/>
-      </w:r>
-      <w:r>
-        <w:rPr>
-          <w:sz w:val="18"/>
-          <w:szCs w:val="18"/>
-        </w:rPr>
-        <w:t xml:space="preserve"> copiare</w:t>
-      </w:r>
-      <w:proofErr w:type="gramEnd"/>
-      <w:r>
-        <w:rPr>
-          <w:sz w:val="18"/>
-          <w:szCs w:val="18"/>
-        </w:rPr>
-        <w:t xml:space="preserve"> sequenza mostrata del tabellone</w:t>
-      </w:r>
-    </w:p>
-    <w:p>
-      <w:pPr>
-        <w:rPr>
-          <w:sz w:val="18"/>
-          <w:szCs w:val="18"/>
-        </w:rPr>
-      </w:pPr>
-      <w:r>
-        <w:rPr>
-          <w:sz w:val="18"/>
-          <w:szCs w:val="18"/>
-        </w:rPr>
-        <w:tab/>
-      </w:r>
-      <w:r>
-        <w:rPr>
-          <w:sz w:val="18"/>
-          <w:szCs w:val="18"/>
-        </w:rPr>
-        <w:tab/>
-      </w:r>
-      <w:proofErr w:type="gramStart"/>
-      <w:r>
-        <w:rPr>
-          <w:sz w:val="18"/>
-          <w:szCs w:val="18"/>
-        </w:rPr>
-        <w:t xml:space="preserve">Partenza </w:t>
-      </w:r>
-      <w:r>
-        <w:rPr>
-          <w:sz w:val="18"/>
-          <w:szCs w:val="18"/>
-        </w:rPr>
-        <w:sym w:font="Wingdings" w:char="F0E0"/>
-      </w:r>
-      <w:r>
-        <w:rPr>
-          <w:sz w:val="18"/>
-          <w:szCs w:val="18"/>
-        </w:rPr>
-        <w:t xml:space="preserve"> due</w:t>
-      </w:r>
-      <w:proofErr w:type="gramEnd"/>
-      <w:r>
-        <w:rPr>
-          <w:sz w:val="18"/>
-          <w:szCs w:val="18"/>
-        </w:rPr>
-        <w:t xml:space="preserve"> suoni (BEEP)</w:t>
-      </w:r>
-    </w:p>
-    <w:p>
-      <w:pPr>
-        <w:rPr>
-          <w:sz w:val="18"/>
-          <w:szCs w:val="18"/>
-        </w:rPr>
-      </w:pPr>
-      <w:r>
-        <w:rPr>
-          <w:sz w:val="18"/>
-          <w:szCs w:val="18"/>
-        </w:rPr>
-        <w:tab/>
-      </w:r>
-      <w:r>
-        <w:rPr>
-          <w:sz w:val="18"/>
-          <w:szCs w:val="18"/>
-        </w:rPr>
-        <w:tab/>
-      </w:r>
-      <w:proofErr w:type="gramStart"/>
-      <w:r>
-        <w:rPr>
-          <w:sz w:val="18"/>
-          <w:szCs w:val="18"/>
-        </w:rPr>
-        <w:t xml:space="preserve">Livelli </w:t>
-      </w:r>
-      <w:r>
-        <w:rPr>
-          <w:sz w:val="18"/>
-          <w:szCs w:val="18"/>
-        </w:rPr>
-        <w:sym w:font="Wingdings" w:char="F0E0"/>
-      </w:r>
-      <w:r>
-        <w:rPr>
-          <w:sz w:val="18"/>
-          <w:szCs w:val="18"/>
-        </w:rPr>
-        <w:t xml:space="preserve"> 1</w:t>
-      </w:r>
-      <w:proofErr w:type="gramEnd"/>
-      <w:r>
-        <w:rPr>
-          <w:sz w:val="18"/>
-          <w:szCs w:val="18"/>
-        </w:rPr>
-        <w:t>-17</w:t>
-      </w:r>
-    </w:p>
-    <w:p>
-      <w:pPr>
+        <w:t xml:space="preserve">Maratona 180[s], </w:t>
+      </w:r>
+      <w:r>
         <w:rPr>
           <w:b/>
-          <w:sz w:val="18"/>
-          <w:szCs w:val="18"/>
-        </w:rPr>
-      </w:pPr>
-      <w:r>
-        <w:rPr>
-          <w:sz w:val="18"/>
-          <w:szCs w:val="18"/>
-        </w:rPr>
-        <w:tab/>
-      </w:r>
-      <w:r>
-        <w:rPr>
-          <w:sz w:val="18"/>
-          <w:szCs w:val="18"/>
-        </w:rPr>
-        <w:tab/>
-      </w:r>
-      <w:proofErr w:type="gramStart"/>
-      <w:r>
-        <w:rPr>
-          <w:sz w:val="18"/>
-          <w:szCs w:val="18"/>
-        </w:rPr>
-        <w:t xml:space="preserve">Sequenza </w:t>
-      </w:r>
-      <w:r>
-        <w:rPr>
-          <w:sz w:val="18"/>
-          <w:szCs w:val="18"/>
-        </w:rPr>
-        <w:sym w:font="Wingdings" w:char="F0E0"/>
-      </w:r>
-      <w:r>
-        <w:rPr>
-          <w:sz w:val="18"/>
-          <w:szCs w:val="18"/>
-        </w:rPr>
-        <w:t xml:space="preserve"> inizia</w:t>
-      </w:r>
-      <w:proofErr w:type="gramEnd"/>
-      <w:r>
-        <w:rPr>
-          <w:sz w:val="18"/>
-          <w:szCs w:val="18"/>
-        </w:rPr>
-        <w:t xml:space="preserve"> con 4 bottoni incrementa di 1 all’aumento di livello e </w:t>
-      </w:r>
-      <w:r>
-        <w:rPr>
-          <w:b/>
-          <w:sz w:val="18"/>
-          <w:szCs w:val="18"/>
-        </w:rPr>
-        <w:t xml:space="preserve">non cambia </w:t>
-      </w:r>
-      <w:proofErr w:type="spellStart"/>
-      <w:r>
-        <w:rPr>
-          <w:b/>
-          <w:sz w:val="18"/>
-          <w:szCs w:val="18"/>
-        </w:rPr>
-        <w:t>sequnza</w:t>
-      </w:r>
-      <w:proofErr w:type="spellEnd"/>
-    </w:p>
-    <w:p>
-      <w:pPr>
-        <w:rPr>
-          <w:sz w:val="18"/>
-          <w:szCs w:val="18"/>
-        </w:rPr>
-      </w:pPr>
-      <w:r>
-        <w:rPr>
-          <w:b/>
-          <w:sz w:val="18"/>
-          <w:szCs w:val="18"/>
-        </w:rPr>
-        <w:tab/>
-      </w:r>
-      <w:r>
-        <w:rPr>
-          <w:b/>
-          <w:sz w:val="18"/>
-          <w:szCs w:val="18"/>
-        </w:rPr>
-        <w:tab/>
-      </w:r>
-      <w:proofErr w:type="gramStart"/>
-      <w:r>
-        <w:rPr>
-          <w:sz w:val="18"/>
-          <w:szCs w:val="18"/>
-        </w:rPr>
-        <w:t xml:space="preserve">Fine </w:t>
-      </w:r>
-      <w:r>
-        <w:rPr>
-          <w:sz w:val="18"/>
-          <w:szCs w:val="18"/>
-        </w:rPr>
+        </w:rPr>
+        <w:t>junior</w:t>
+      </w:r>
+    </w:p>
+    <w:p>
+      <w:pPr>
+        <w:ind w:left="360"/>
+        <w:rPr>
+          <w:sz w:val="18"/>
+          <w:szCs w:val="18"/>
+        </w:rPr>
+      </w:pPr>
+      <w:proofErr w:type="gramStart"/>
+      <w:r>
+        <w:rPr>
+          <w:sz w:val="18"/>
+          <w:szCs w:val="18"/>
+        </w:rPr>
+        <w:t xml:space="preserve">Descrizione </w:t>
+      </w:r>
+      <w:r>
+        <w:sym w:font="Wingdings" w:char="F0E0"/>
+      </w:r>
+      <w:r>
+        <w:rPr>
+          <w:sz w:val="18"/>
+          <w:szCs w:val="18"/>
+        </w:rPr>
+        <w:t xml:space="preserve"> I</w:t>
+      </w:r>
+      <w:proofErr w:type="gramEnd"/>
+      <w:r>
+        <w:rPr>
+          <w:sz w:val="18"/>
+          <w:szCs w:val="18"/>
+        </w:rPr>
+        <w:t xml:space="preserve"> pulsanti si accendono sequenzialmente e rimangono accesi fino a quando non vengono premuti. L’utente deve cercare di premere il maggior numero di pulsanti possibili nel tempo stabilito. </w:t>
+      </w:r>
+    </w:p>
+    <w:p>
+      <w:pPr>
+        <w:ind w:left="360"/>
+        <w:rPr>
+          <w:sz w:val="18"/>
+          <w:szCs w:val="18"/>
+        </w:rPr>
+      </w:pPr>
+      <w:proofErr w:type="gramStart"/>
+      <w:r>
+        <w:rPr>
+          <w:sz w:val="18"/>
+          <w:szCs w:val="18"/>
+        </w:rPr>
+        <w:t xml:space="preserve">Tempo </w:t>
+      </w:r>
+      <w:r>
         <w:sym w:font="Wingdings" w:char="F0E0"/>
       </w:r>
       <w:r>
@@ -5155,16 +4840,149 @@
           <w:sz w:val="18"/>
           <w:szCs w:val="18"/>
         </w:rPr>
-        <w:t>sbagliando</w:t>
-      </w:r>
-      <w:proofErr w:type="gramEnd"/>
-      <w:r>
-        <w:rPr>
-          <w:sz w:val="18"/>
-          <w:szCs w:val="18"/>
-        </w:rPr>
-        <w:t xml:space="preserve"> o completando il liv. 17</w:t>
-      </w:r>
+        <w:t>180</w:t>
+      </w:r>
+      <w:proofErr w:type="gramEnd"/>
+      <w:r>
+        <w:rPr>
+          <w:sz w:val="18"/>
+          <w:szCs w:val="18"/>
+        </w:rPr>
+        <w:t>[s]</w:t>
+      </w:r>
+    </w:p>
+    <w:p>
+      <w:pPr>
+        <w:ind w:left="360"/>
+        <w:rPr>
+          <w:sz w:val="18"/>
+          <w:szCs w:val="18"/>
+        </w:rPr>
+      </w:pPr>
+      <w:proofErr w:type="gramStart"/>
+      <w:r>
+        <w:rPr>
+          <w:sz w:val="18"/>
+          <w:szCs w:val="18"/>
+        </w:rPr>
+        <w:t xml:space="preserve">Punteggio </w:t>
+      </w:r>
+      <w:r>
+        <w:sym w:font="Wingdings" w:char="F0E0"/>
+      </w:r>
+      <w:r>
+        <w:rPr>
+          <w:sz w:val="18"/>
+          <w:szCs w:val="18"/>
+        </w:rPr>
+        <w:t xml:space="preserve"> sale</w:t>
+      </w:r>
+      <w:proofErr w:type="gramEnd"/>
+      <w:r>
+        <w:rPr>
+          <w:sz w:val="18"/>
+          <w:szCs w:val="18"/>
+        </w:rPr>
+        <w:t xml:space="preserve"> se premuto corretto</w:t>
+      </w:r>
+    </w:p>
+    <w:p>
+      <w:pPr>
+        <w:ind w:left="360"/>
+        <w:rPr>
+          <w:sz w:val="18"/>
+          <w:szCs w:val="18"/>
+        </w:rPr>
+      </w:pPr>
+      <w:r>
+        <w:rPr>
+          <w:sz w:val="18"/>
+          <w:szCs w:val="18"/>
+        </w:rPr>
+        <w:t xml:space="preserve">Display </w:t>
+      </w:r>
+      <w:proofErr w:type="gramStart"/>
+      <w:r>
+        <w:rPr>
+          <w:sz w:val="18"/>
+          <w:szCs w:val="18"/>
+        </w:rPr>
+        <w:t xml:space="preserve">1 </w:t>
+      </w:r>
+      <w:r>
+        <w:sym w:font="Wingdings" w:char="F0E0"/>
+      </w:r>
+      <w:r>
+        <w:rPr>
+          <w:sz w:val="18"/>
+          <w:szCs w:val="18"/>
+        </w:rPr>
+        <w:t xml:space="preserve"> tempo</w:t>
+      </w:r>
+      <w:proofErr w:type="gramEnd"/>
+    </w:p>
+    <w:p>
+      <w:pPr>
+        <w:ind w:left="360"/>
+        <w:rPr>
+          <w:sz w:val="18"/>
+          <w:szCs w:val="18"/>
+        </w:rPr>
+      </w:pPr>
+      <w:r>
+        <w:rPr>
+          <w:sz w:val="18"/>
+          <w:szCs w:val="18"/>
+        </w:rPr>
+        <w:t xml:space="preserve">Display </w:t>
+      </w:r>
+      <w:proofErr w:type="gramStart"/>
+      <w:r>
+        <w:rPr>
+          <w:sz w:val="18"/>
+          <w:szCs w:val="18"/>
+        </w:rPr>
+        <w:t xml:space="preserve">2 </w:t>
+      </w:r>
+      <w:r>
+        <w:sym w:font="Wingdings" w:char="F0E0"/>
+      </w:r>
+      <w:r>
+        <w:rPr>
+          <w:sz w:val="18"/>
+          <w:szCs w:val="18"/>
+        </w:rPr>
+        <w:t xml:space="preserve"> punteggio</w:t>
+      </w:r>
+      <w:proofErr w:type="gramEnd"/>
+    </w:p>
+    <w:p>
+      <w:pPr>
+        <w:ind w:left="360"/>
+        <w:rPr>
+          <w:sz w:val="18"/>
+          <w:szCs w:val="18"/>
+        </w:rPr>
+      </w:pPr>
+      <w:proofErr w:type="gramStart"/>
+      <w:r>
+        <w:rPr>
+          <w:sz w:val="18"/>
+          <w:szCs w:val="18"/>
+        </w:rPr>
+        <w:t xml:space="preserve">Classifica </w:t>
+      </w:r>
+      <w:r>
+        <w:sym w:font="Wingdings" w:char="F0E0"/>
+      </w:r>
+      <w:r>
+        <w:rPr>
+          <w:sz w:val="18"/>
+          <w:szCs w:val="18"/>
+        </w:rPr>
+        <w:t xml:space="preserve"> punteggio</w:t>
+      </w:r>
+      <w:proofErr w:type="gramEnd"/>
     </w:p>
     <w:p>
       <w:pPr>
@@ -5175,6 +4993,306 @@
         </w:numPr>
       </w:pPr>
       <w:r>
+        <w:t>Semplice gioco Simon</w:t>
+      </w:r>
+    </w:p>
+    <w:p>
+      <w:pPr>
+        <w:rPr>
+          <w:sz w:val="18"/>
+          <w:szCs w:val="18"/>
+        </w:rPr>
+      </w:pPr>
+      <w:r>
+        <w:rPr>
+          <w:sz w:val="18"/>
+          <w:szCs w:val="18"/>
+        </w:rPr>
+        <w:tab/>
+      </w:r>
+      <w:r>
+        <w:rPr>
+          <w:sz w:val="18"/>
+          <w:szCs w:val="18"/>
+        </w:rPr>
+        <w:tab/>
+      </w:r>
+      <w:proofErr w:type="gramStart"/>
+      <w:r>
+        <w:rPr>
+          <w:sz w:val="18"/>
+          <w:szCs w:val="18"/>
+        </w:rPr>
+        <w:t xml:space="preserve">Gioco </w:t>
+      </w:r>
+      <w:r>
+        <w:rPr>
+          <w:sz w:val="18"/>
+          <w:szCs w:val="18"/>
+        </w:rPr>
+        <w:sym w:font="Wingdings" w:char="F0E0"/>
+      </w:r>
+      <w:r>
+        <w:rPr>
+          <w:sz w:val="18"/>
+          <w:szCs w:val="18"/>
+        </w:rPr>
+        <w:t xml:space="preserve"> copiare</w:t>
+      </w:r>
+      <w:proofErr w:type="gramEnd"/>
+      <w:r>
+        <w:rPr>
+          <w:sz w:val="18"/>
+          <w:szCs w:val="18"/>
+        </w:rPr>
+        <w:t xml:space="preserve"> sequenza mostrata del tabellone</w:t>
+      </w:r>
+    </w:p>
+    <w:p>
+      <w:pPr>
+        <w:rPr>
+          <w:sz w:val="18"/>
+          <w:szCs w:val="18"/>
+        </w:rPr>
+      </w:pPr>
+      <w:r>
+        <w:rPr>
+          <w:sz w:val="18"/>
+          <w:szCs w:val="18"/>
+        </w:rPr>
+        <w:tab/>
+      </w:r>
+      <w:r>
+        <w:rPr>
+          <w:sz w:val="18"/>
+          <w:szCs w:val="18"/>
+        </w:rPr>
+        <w:tab/>
+      </w:r>
+      <w:proofErr w:type="gramStart"/>
+      <w:r>
+        <w:rPr>
+          <w:sz w:val="18"/>
+          <w:szCs w:val="18"/>
+        </w:rPr>
+        <w:t xml:space="preserve">Partenza </w:t>
+      </w:r>
+      <w:r>
+        <w:rPr>
+          <w:sz w:val="18"/>
+          <w:szCs w:val="18"/>
+        </w:rPr>
+        <w:sym w:font="Wingdings" w:char="F0E0"/>
+      </w:r>
+      <w:r>
+        <w:rPr>
+          <w:sz w:val="18"/>
+          <w:szCs w:val="18"/>
+        </w:rPr>
+        <w:t xml:space="preserve"> due</w:t>
+      </w:r>
+      <w:proofErr w:type="gramEnd"/>
+      <w:r>
+        <w:rPr>
+          <w:sz w:val="18"/>
+          <w:szCs w:val="18"/>
+        </w:rPr>
+        <w:t xml:space="preserve"> suoni (BEEP)</w:t>
+      </w:r>
+    </w:p>
+    <w:p>
+      <w:pPr>
+        <w:rPr>
+          <w:sz w:val="18"/>
+          <w:szCs w:val="18"/>
+        </w:rPr>
+      </w:pPr>
+      <w:r>
+        <w:rPr>
+          <w:sz w:val="18"/>
+          <w:szCs w:val="18"/>
+        </w:rPr>
+        <w:tab/>
+      </w:r>
+      <w:r>
+        <w:rPr>
+          <w:sz w:val="18"/>
+          <w:szCs w:val="18"/>
+        </w:rPr>
+        <w:tab/>
+      </w:r>
+      <w:proofErr w:type="gramStart"/>
+      <w:r>
+        <w:rPr>
+          <w:sz w:val="18"/>
+          <w:szCs w:val="18"/>
+        </w:rPr>
+        <w:t xml:space="preserve">Livelli </w:t>
+      </w:r>
+      <w:r>
+        <w:rPr>
+          <w:sz w:val="18"/>
+          <w:szCs w:val="18"/>
+        </w:rPr>
+        <w:sym w:font="Wingdings" w:char="F0E0"/>
+      </w:r>
+      <w:r>
+        <w:rPr>
+          <w:sz w:val="18"/>
+          <w:szCs w:val="18"/>
+        </w:rPr>
+        <w:t xml:space="preserve"> 1</w:t>
+      </w:r>
+      <w:proofErr w:type="gramEnd"/>
+      <w:r>
+        <w:rPr>
+          <w:sz w:val="18"/>
+          <w:szCs w:val="18"/>
+        </w:rPr>
+        <w:t>-17</w:t>
+      </w:r>
+    </w:p>
+    <w:p>
+      <w:pPr>
+        <w:rPr>
+          <w:b/>
+          <w:sz w:val="18"/>
+          <w:szCs w:val="18"/>
+        </w:rPr>
+      </w:pPr>
+      <w:r>
+        <w:rPr>
+          <w:sz w:val="18"/>
+          <w:szCs w:val="18"/>
+        </w:rPr>
+        <w:tab/>
+      </w:r>
+      <w:r>
+        <w:rPr>
+          <w:sz w:val="18"/>
+          <w:szCs w:val="18"/>
+        </w:rPr>
+        <w:tab/>
+      </w:r>
+      <w:proofErr w:type="gramStart"/>
+      <w:r>
+        <w:rPr>
+          <w:sz w:val="18"/>
+          <w:szCs w:val="18"/>
+        </w:rPr>
+        <w:t xml:space="preserve">Sequenza </w:t>
+      </w:r>
+      <w:r>
+        <w:rPr>
+          <w:sz w:val="18"/>
+          <w:szCs w:val="18"/>
+        </w:rPr>
+        <w:sym w:font="Wingdings" w:char="F0E0"/>
+      </w:r>
+      <w:r>
+        <w:rPr>
+          <w:sz w:val="18"/>
+          <w:szCs w:val="18"/>
+        </w:rPr>
+        <w:t xml:space="preserve"> inizia</w:t>
+      </w:r>
+      <w:proofErr w:type="gramEnd"/>
+      <w:r>
+        <w:rPr>
+          <w:sz w:val="18"/>
+          <w:szCs w:val="18"/>
+        </w:rPr>
+        <w:t xml:space="preserve"> con 4 bottoni incrementa di 1 all’aumento di livello e </w:t>
+      </w:r>
+      <w:r>
+        <w:rPr>
+          <w:b/>
+          <w:sz w:val="18"/>
+          <w:szCs w:val="18"/>
+        </w:rPr>
+        <w:t xml:space="preserve">non cambia </w:t>
+      </w:r>
+      <w:proofErr w:type="spellStart"/>
+      <w:r>
+        <w:rPr>
+          <w:b/>
+          <w:sz w:val="18"/>
+          <w:szCs w:val="18"/>
+        </w:rPr>
+        <w:t>sequnza</w:t>
+      </w:r>
+      <w:proofErr w:type="spellEnd"/>
+    </w:p>
+    <w:p>
+      <w:pPr>
+        <w:rPr>
+          <w:sz w:val="18"/>
+          <w:szCs w:val="18"/>
+        </w:rPr>
+      </w:pPr>
+      <w:r>
+        <w:rPr>
+          <w:b/>
+          <w:sz w:val="18"/>
+          <w:szCs w:val="18"/>
+        </w:rPr>
+        <w:tab/>
+      </w:r>
+      <w:r>
+        <w:rPr>
+          <w:b/>
+          <w:sz w:val="18"/>
+          <w:szCs w:val="18"/>
+        </w:rPr>
+        <w:tab/>
+      </w:r>
+      <w:proofErr w:type="gramStart"/>
+      <w:r>
+        <w:rPr>
+          <w:sz w:val="18"/>
+          <w:szCs w:val="18"/>
+        </w:rPr>
+        <w:t xml:space="preserve">Fine </w:t>
+      </w:r>
+      <w:r>
+        <w:rPr>
+          <w:sz w:val="18"/>
+          <w:szCs w:val="18"/>
+        </w:rPr>
+        <w:sym w:font="Wingdings" w:char="F0E0"/>
+      </w:r>
+      <w:r>
+        <w:rPr>
+          <w:sz w:val="18"/>
+          <w:szCs w:val="18"/>
+        </w:rPr>
+        <w:t xml:space="preserve"> </w:t>
+      </w:r>
+      <w:r>
+        <w:rPr>
+          <w:sz w:val="18"/>
+          <w:szCs w:val="18"/>
+        </w:rPr>
+        <w:t>sbagliando</w:t>
+      </w:r>
+      <w:proofErr w:type="gramEnd"/>
+      <w:r>
+        <w:rPr>
+          <w:sz w:val="18"/>
+          <w:szCs w:val="18"/>
+        </w:rPr>
+        <w:t xml:space="preserve"> o completando il liv. 17</w:t>
+      </w:r>
+    </w:p>
+    <w:p>
+      <w:pPr>
+        <w:pStyle w:val="Paragrafoelenco"/>
+        <w:numPr>
+          <w:ilvl w:val="0"/>
+          <w:numId w:val="5"/>
+        </w:numPr>
+      </w:pPr>
+      <w:r>
         <w:t>Flash test</w:t>
       </w:r>
     </w:p>
@@ -5243,6 +5361,7 @@
           <w:sz w:val="18"/>
           <w:szCs w:val="18"/>
         </w:rPr>
+        <w:lastRenderedPageBreak/>
         <w:tab/>
       </w:r>
       <w:r>
@@ -5540,7 +5659,6 @@
           <w:sz w:val="18"/>
           <w:szCs w:val="18"/>
         </w:rPr>
-        <w:lastRenderedPageBreak/>
         <w:tab/>
       </w:r>
       <w:r>
@@ -6196,7 +6314,7 @@
   <w:abstractNum w:abstractNumId="1" w15:restartNumberingAfterBreak="0">
     <w:nsid w:val="38513946"/>
     <w:multiLevelType w:val="hybridMultilevel"/>
-    <w:tmpl w:val="7B8AFAB6"/>
+    <w:tmpl w:val="96FA99F8"/>
     <w:lvl w:ilvl="0" w:tplc="0810000F">
       <w:start w:val="1"/>
       <w:numFmt w:val="decimal"/>

</xml_diff>

<commit_message>
Aggiunta  e modifica codice riguardanti hub principale (e ottimizzazione di alcune vecchie modalità)
</commit_message>
<xml_diff>
--- a/doc/InfoGiochiProgetto.docx
+++ b/doc/InfoGiochiProgetto.docx
@@ -987,7 +987,16 @@
           <w:sz w:val="18"/>
           <w:szCs w:val="18"/>
         </w:rPr>
-        <w:t xml:space="preserve"> pulsanti angolari si accendono per un tempo limitato per poi spegnersi.</w:t>
+        <w:t xml:space="preserve"> pulsanti angolari si accendono p</w:t>
+      </w:r>
+      <w:bookmarkStart w:id="0" w:name="_GoBack"/>
+      <w:bookmarkEnd w:id="0"/>
+      <w:r>
+        <w:rPr>
+          <w:sz w:val="18"/>
+          <w:szCs w:val="18"/>
+        </w:rPr>
+        <w:t>er un tempo limitato per poi spegnersi.</w:t>
       </w:r>
       <w:r>
         <w:rPr>
@@ -1130,6 +1139,13 @@
         <w:t xml:space="preserve"> 1</w:t>
       </w:r>
       <w:proofErr w:type="gramEnd"/>
+      <w:r>
+        <w:rPr>
+          <w:sz w:val="18"/>
+          <w:szCs w:val="18"/>
+        </w:rPr>
+        <w:t xml:space="preserve"> </w:t>
+      </w:r>
       <w:r>
         <w:rPr>
           <w:sz w:val="18"/>
@@ -7222,8 +7238,6 @@
         </w:rPr>
         <w:t xml:space="preserve">I pulsanti si accendono quindi con una sequenza casuale. È il giocatore a scegliere la velocità di gioco: i pulsanti rimangono accesi fino a quando non vengono premuti. Vengono conteggiati i pulsanti premuti correttamente e il tempo impiegato. Il tutto viene ripetuto per un totale di 10 schemi, in cui chiaramente la sequenza sarà una nuova e sempre casuale. </w:t>
       </w:r>
-      <w:bookmarkStart w:id="0" w:name="_GoBack"/>
-      <w:bookmarkEnd w:id="0"/>
     </w:p>
     <w:p>
       <w:pPr>
@@ -7451,7 +7465,7 @@
 
 <file path=word/numbering.xml><?xml version="1.0" encoding="utf-8"?>
 <w:numbering xmlns:wpc="http://schemas.microsoft.com/office/word/2010/wordprocessingCanvas" xmlns:mc="http://schemas.openxmlformats.org/markup-compatibility/2006" xmlns:o="urn:schemas-microsoft-com:office:office" xmlns:r="http://schemas.openxmlformats.org/officeDocument/2006/relationships" xmlns:m="http://schemas.openxmlformats.org/officeDocument/2006/math" xmlns:v="urn:schemas-microsoft-com:vml" xmlns:wp14="http://schemas.microsoft.com/office/word/2010/wordprocessingDrawing" xmlns:wp="http://schemas.openxmlformats.org/drawingml/2006/wordprocessingDrawing" xmlns:w10="urn:schemas-microsoft-com:office:word" xmlns:w="http://schemas.openxmlformats.org/wordprocessingml/2006/main" xmlns:w14="http://schemas.microsoft.com/office/word/2010/wordml" xmlns:w15="http://schemas.microsoft.com/office/word/2012/wordml" xmlns:wpg="http://schemas.microsoft.com/office/word/2010/wordprocessingGroup" xmlns:wpi="http://schemas.microsoft.com/office/word/2010/wordprocessingInk" xmlns:wne="http://schemas.microsoft.com/office/word/2006/wordml" xmlns:wps="http://schemas.microsoft.com/office/word/2010/wordprocessingShape" mc:Ignorable="w14 w15 wp14">
-  <w:abstractNum w:abstractNumId="0">
+  <w:abstractNum w:abstractNumId="0" w15:restartNumberingAfterBreak="0">
     <w:nsid w:val="0F270E7B"/>
     <w:multiLevelType w:val="hybridMultilevel"/>
     <w:tmpl w:val="E85CC92E"/>
@@ -7563,7 +7577,7 @@
       </w:rPr>
     </w:lvl>
   </w:abstractNum>
-  <w:abstractNum w:abstractNumId="1">
+  <w:abstractNum w:abstractNumId="1" w15:restartNumberingAfterBreak="0">
     <w:nsid w:val="38513946"/>
     <w:multiLevelType w:val="hybridMultilevel"/>
     <w:tmpl w:val="BE08F186"/>
@@ -7649,7 +7663,7 @@
       </w:pPr>
     </w:lvl>
   </w:abstractNum>
-  <w:abstractNum w:abstractNumId="2">
+  <w:abstractNum w:abstractNumId="2" w15:restartNumberingAfterBreak="0">
     <w:nsid w:val="412431F4"/>
     <w:multiLevelType w:val="hybridMultilevel"/>
     <w:tmpl w:val="32429096"/>
@@ -7735,7 +7749,7 @@
       </w:pPr>
     </w:lvl>
   </w:abstractNum>
-  <w:abstractNum w:abstractNumId="3">
+  <w:abstractNum w:abstractNumId="3" w15:restartNumberingAfterBreak="0">
     <w:nsid w:val="51AF754A"/>
     <w:multiLevelType w:val="hybridMultilevel"/>
     <w:tmpl w:val="BEAA0A58"/>
@@ -7821,7 +7835,7 @@
       </w:pPr>
     </w:lvl>
   </w:abstractNum>
-  <w:abstractNum w:abstractNumId="4">
+  <w:abstractNum w:abstractNumId="4" w15:restartNumberingAfterBreak="0">
     <w:nsid w:val="53232C59"/>
     <w:multiLevelType w:val="hybridMultilevel"/>
     <w:tmpl w:val="1A045584"/>
@@ -7907,7 +7921,7 @@
       </w:pPr>
     </w:lvl>
   </w:abstractNum>
-  <w:abstractNum w:abstractNumId="5">
+  <w:abstractNum w:abstractNumId="5" w15:restartNumberingAfterBreak="0">
     <w:nsid w:val="77857B27"/>
     <w:multiLevelType w:val="hybridMultilevel"/>
     <w:tmpl w:val="D96208C8"/>

</xml_diff>

<commit_message>
Aggiornamento contenente le modifiche delle ultime settimane
</commit_message>
<xml_diff>
--- a/doc/InfoGiochiProgetto.docx
+++ b/doc/InfoGiochiProgetto.docx
@@ -987,16 +987,7 @@
           <w:sz w:val="18"/>
           <w:szCs w:val="18"/>
         </w:rPr>
-        <w:t xml:space="preserve"> pulsanti angolari si accendono p</w:t>
-      </w:r>
-      <w:bookmarkStart w:id="0" w:name="_GoBack"/>
-      <w:bookmarkEnd w:id="0"/>
-      <w:r>
-        <w:rPr>
-          <w:sz w:val="18"/>
-          <w:szCs w:val="18"/>
-        </w:rPr>
-        <w:t>er un tempo limitato per poi spegnersi.</w:t>
+        <w:t xml:space="preserve"> pulsanti angolari si accendono per un tempo limitato per poi spegnersi.</w:t>
       </w:r>
       <w:r>
         <w:rPr>
@@ -2213,6 +2204,7 @@
           <w:numId w:val="5"/>
         </w:numPr>
       </w:pPr>
+      <w:bookmarkStart w:id="0" w:name="_GoBack"/>
       <w:r>
         <w:t xml:space="preserve">50 pulsanti temporizzati, </w:t>
       </w:r>
@@ -2587,6 +2579,7 @@
         <w:t xml:space="preserve"> pulsanti premuti correttamente</w:t>
       </w:r>
     </w:p>
+    <w:bookmarkEnd w:id="0"/>
     <w:p>
       <w:pPr>
         <w:pStyle w:val="Paragrafoelenco"/>

</xml_diff>